<commit_message>
integrated new models from H70
</commit_message>
<xml_diff>
--- a/reports/model-summaries/table-2.docx
+++ b/reports/model-summaries/table-2.docx
@@ -242,7 +242,7 @@
               <w:jc w:val="left"/>
             </w:pPr>
             <w:r>
-              <w:t xml:space="preserve">0.90 (0.80, 1.02)</w:t>
+              <w:t xml:space="preserve">0.16 (0.04, 0.67)*</w:t>
             </w:r>
           </w:p>
         </w:tc>
@@ -321,7 +321,7 @@
               <w:jc w:val="left"/>
             </w:pPr>
             <w:r>
-              <w:t xml:space="preserve">1.21 (1.01, 1.44)*</w:t>
+              <w:t xml:space="preserve">1.21 (0.99, 1.48)</w:t>
             </w:r>
           </w:p>
         </w:tc>
@@ -400,7 +400,7 @@
               <w:jc w:val="left"/>
             </w:pPr>
             <w:r>
-              <w:t xml:space="preserve">---</w:t>
+              <w:t xml:space="preserve">0.16 (0.04, 0.64)*</w:t>
             </w:r>
           </w:p>
         </w:tc>
@@ -479,7 +479,7 @@
               <w:jc w:val="left"/>
             </w:pPr>
             <w:r>
-              <w:t xml:space="preserve">0.95 (0.76, 1.18)</w:t>
+              <w:t xml:space="preserve">0.90 (0.74, 1.10)</w:t>
             </w:r>
           </w:p>
         </w:tc>
@@ -558,7 +558,7 @@
               <w:jc w:val="left"/>
             </w:pPr>
             <w:r>
-              <w:t xml:space="preserve">0.66 (0.35, 1.26)</w:t>
+              <w:t xml:space="preserve">0.51 (0.26, 0.99)*</w:t>
             </w:r>
           </w:p>
         </w:tc>
@@ -637,7 +637,7 @@
               <w:jc w:val="left"/>
             </w:pPr>
             <w:r>
-              <w:t xml:space="preserve">0.96 (0.63, 1.46)</w:t>
+              <w:t xml:space="preserve">0.92 (0.66, 1.28)</w:t>
             </w:r>
           </w:p>
         </w:tc>
@@ -716,7 +716,7 @@
               <w:jc w:val="left"/>
             </w:pPr>
             <w:r>
-              <w:t xml:space="preserve">0.98 (0.96, 1.00)*</w:t>
+              <w:t xml:space="preserve">1.10 (0.98, 1.23)</w:t>
             </w:r>
           </w:p>
         </w:tc>
@@ -795,7 +795,7 @@
               <w:jc w:val="left"/>
             </w:pPr>
             <w:r>
-              <w:t xml:space="preserve">1.00 (0.99, 1.02)</w:t>
+              <w:t xml:space="preserve">1.00 (0.99, 1.01)</w:t>
             </w:r>
           </w:p>
         </w:tc>
@@ -874,7 +874,7 @@
               <w:jc w:val="left"/>
             </w:pPr>
             <w:r>
-              <w:t xml:space="preserve">---</w:t>
+              <w:t xml:space="preserve">1.13 (1.01, 1.27)*</w:t>
             </w:r>
           </w:p>
         </w:tc>
@@ -953,7 +953,7 @@
               <w:jc w:val="left"/>
             </w:pPr>
             <w:r>
-              <w:t xml:space="preserve">0.98 (0.95, 1.01)</w:t>
+              <w:t xml:space="preserve">0.99 (0.95, 1.04)</w:t>
             </w:r>
           </w:p>
         </w:tc>
@@ -1032,7 +1032,7 @@
               <w:jc w:val="left"/>
             </w:pPr>
             <w:r>
-              <w:t xml:space="preserve">0.97 (0.88, 1.06)</w:t>
+              <w:t xml:space="preserve">0.92 (0.72, 1.17)</w:t>
             </w:r>
           </w:p>
         </w:tc>
@@ -1111,7 +1111,7 @@
               <w:jc w:val="left"/>
             </w:pPr>
             <w:r>
-              <w:t xml:space="preserve">0.98 (0.92, 1.05)</w:t>
+              <w:t xml:space="preserve">1.00 (0.91, 1.09)</w:t>
             </w:r>
           </w:p>
         </w:tc>
@@ -1190,7 +1190,7 @@
               <w:jc w:val="left"/>
             </w:pPr>
             <w:r>
-              <w:t xml:space="preserve">0.95 (0.90, 1.01)</w:t>
+              <w:t xml:space="preserve">1.04 (0.89, 1.23)</w:t>
             </w:r>
           </w:p>
         </w:tc>
@@ -1269,7 +1269,7 @@
               <w:jc w:val="left"/>
             </w:pPr>
             <w:r>
-              <w:t xml:space="preserve">0.99 (0.93, 1.05)</w:t>
+              <w:t xml:space="preserve">0.97 (0.91, 1.04)</w:t>
             </w:r>
           </w:p>
         </w:tc>
@@ -1348,7 +1348,7 @@
               <w:jc w:val="left"/>
             </w:pPr>
             <w:r>
-              <w:t xml:space="preserve">---</w:t>
+              <w:t xml:space="preserve">1.10 (0.93, 1.30)</w:t>
             </w:r>
           </w:p>
         </w:tc>
@@ -1427,7 +1427,7 @@
               <w:jc w:val="left"/>
             </w:pPr>
             <w:r>
-              <w:t xml:space="preserve">1.02 (0.94, 1.11)</w:t>
+              <w:t xml:space="preserve">1.02 (0.93, 1.11)</w:t>
             </w:r>
           </w:p>
         </w:tc>
@@ -1506,7 +1506,7 @@
               <w:jc w:val="left"/>
             </w:pPr>
             <w:r>
-              <w:t xml:space="preserve">0.97 (0.74, 1.28)</w:t>
+              <w:t xml:space="preserve">0.97 (0.72, 1.31)</w:t>
             </w:r>
           </w:p>
         </w:tc>
@@ -1585,7 +1585,7 @@
               <w:jc w:val="left"/>
             </w:pPr>
             <w:r>
-              <w:t xml:space="preserve">0.95 (0.76, 1.20)</w:t>
+              <w:t xml:space="preserve">0.99 (0.77, 1.27)</w:t>
             </w:r>
           </w:p>
         </w:tc>
@@ -1664,7 +1664,7 @@
               <w:jc w:val="left"/>
             </w:pPr>
             <w:r>
-              <w:t xml:space="preserve">0.79 (0.51, 1.24)</w:t>
+              <w:t xml:space="preserve">0.03 (0.00, 0.56)*</w:t>
             </w:r>
           </w:p>
         </w:tc>
@@ -1743,7 +1743,7 @@
               <w:jc w:val="left"/>
             </w:pPr>
             <w:r>
-              <w:t xml:space="preserve">3.37 (1.71, 6.64)*</w:t>
+              <w:t xml:space="preserve">3.00 (1.59, 5.67)*</w:t>
             </w:r>
           </w:p>
         </w:tc>
@@ -1822,7 +1822,7 @@
               <w:jc w:val="left"/>
             </w:pPr>
             <w:r>
-              <w:t xml:space="preserve">---</w:t>
+              <w:t xml:space="preserve">0.03 (0.00, 0.60)*</w:t>
             </w:r>
           </w:p>
         </w:tc>
@@ -1901,7 +1901,7 @@
               <w:jc w:val="left"/>
             </w:pPr>
             <w:r>
-              <w:t xml:space="preserve">2.03 (0.93, 4.42)</w:t>
+              <w:t xml:space="preserve">1.94 (0.86, 4.36)</w:t>
             </w:r>
           </w:p>
         </w:tc>
@@ -1980,7 +1980,7 @@
               <w:jc w:val="left"/>
             </w:pPr>
             <w:r>
-              <w:t xml:space="preserve">0.41 (0.03, 5.80)</w:t>
+              <w:t xml:space="preserve">0.28 (0.00,93.13)</w:t>
             </w:r>
           </w:p>
         </w:tc>
@@ -2059,7 +2059,7 @@
               <w:jc w:val="left"/>
             </w:pPr>
             <w:r>
-              <w:t xml:space="preserve">2.52 (0.59,10.73)</w:t>
+              <w:t xml:space="preserve">2.25 (0.46,10.89)</w:t>
             </w:r>
           </w:p>
         </w:tc>
@@ -2138,7 +2138,7 @@
               <w:jc w:val="left"/>
             </w:pPr>
             <w:r>
-              <w:t xml:space="preserve">0.69 (0.46, 1.03)</w:t>
+              <w:t xml:space="preserve">1.30 (0.93, 1.81)</w:t>
             </w:r>
           </w:p>
         </w:tc>
@@ -2217,7 +2217,7 @@
               <w:jc w:val="left"/>
             </w:pPr>
             <w:r>
-              <w:t xml:space="preserve">1.27 (1.06, 1.52)*</w:t>
+              <w:t xml:space="preserve">1.26 (1.08, 1.48)*</w:t>
             </w:r>
           </w:p>
         </w:tc>
@@ -2296,7 +2296,7 @@
               <w:jc w:val="left"/>
             </w:pPr>
             <w:r>
-              <w:t xml:space="preserve">0.46 (0.29, 0.75)*</w:t>
+              <w:t xml:space="preserve">1.09 (0.77, 1.53)</w:t>
             </w:r>
           </w:p>
         </w:tc>
@@ -2375,7 +2375,7 @@
               <w:jc w:val="left"/>
             </w:pPr>
             <w:r>
-              <w:t xml:space="preserve">1.00 (0.85, 1.17)</w:t>
+              <w:t xml:space="preserve">0.97 (0.83, 1.12)</w:t>
             </w:r>
           </w:p>
         </w:tc>
@@ -2454,7 +2454,7 @@
               <w:jc w:val="left"/>
             </w:pPr>
             <w:r>
-              <w:t xml:space="preserve">0.92 (0.67, 1.26)</w:t>
+              <w:t xml:space="preserve">0.83 (0.57, 1.19)</w:t>
             </w:r>
           </w:p>
         </w:tc>
@@ -2533,7 +2533,7 @@
               <w:jc w:val="left"/>
             </w:pPr>
             <w:r>
-              <w:t xml:space="preserve">0.75 (0.59, 0.97)*</w:t>
+              <w:t xml:space="preserve">0.77 (0.61, 0.97)*</w:t>
             </w:r>
           </w:p>
         </w:tc>
@@ -2617,7 +2617,7 @@
               <w:jc w:val="left"/>
             </w:pPr>
             <w:r>
-              <w:t xml:space="preserve">0.90 (0.80, 1.02)</w:t>
+              <w:t xml:space="preserve">0.16 (0.04, 0.67)*</w:t>
             </w:r>
           </w:p>
         </w:tc>
@@ -2685,7 +2685,7 @@
               <w:jc w:val="left"/>
             </w:pPr>
             <w:r>
-              <w:t xml:space="preserve">1.21 (1.01, 1.44)*</w:t>
+              <w:t xml:space="preserve">1.21 (0.99, 1.48)</w:t>
             </w:r>
           </w:p>
         </w:tc>
@@ -2753,7 +2753,7 @@
               <w:jc w:val="left"/>
             </w:pPr>
             <w:r>
-              <w:t xml:space="preserve">---</w:t>
+              <w:t xml:space="preserve">0.16 (0.04, 0.64)*</w:t>
             </w:r>
           </w:p>
         </w:tc>
@@ -2821,7 +2821,7 @@
               <w:jc w:val="left"/>
             </w:pPr>
             <w:r>
-              <w:t xml:space="preserve">0.95 (0.76, 1.18)</w:t>
+              <w:t xml:space="preserve">0.90 (0.74, 1.10)</w:t>
             </w:r>
           </w:p>
         </w:tc>
@@ -2889,7 +2889,7 @@
               <w:jc w:val="left"/>
             </w:pPr>
             <w:r>
-              <w:t xml:space="preserve">0.66 (0.35, 1.26)</w:t>
+              <w:t xml:space="preserve">0.51 (0.26, 0.99)*</w:t>
             </w:r>
           </w:p>
         </w:tc>
@@ -2957,7 +2957,7 @@
               <w:jc w:val="left"/>
             </w:pPr>
             <w:r>
-              <w:t xml:space="preserve">0.96 (0.63, 1.46)</w:t>
+              <w:t xml:space="preserve">0.92 (0.66, 1.28)</w:t>
             </w:r>
           </w:p>
         </w:tc>
@@ -3041,7 +3041,7 @@
               <w:jc w:val="left"/>
             </w:pPr>
             <w:r>
-              <w:t xml:space="preserve">0.98 (0.96, 1.00)*</w:t>
+              <w:t xml:space="preserve">1.10 (0.98, 1.23)</w:t>
             </w:r>
           </w:p>
         </w:tc>
@@ -3109,7 +3109,7 @@
               <w:jc w:val="left"/>
             </w:pPr>
             <w:r>
-              <w:t xml:space="preserve">1.00 (0.99, 1.02)</w:t>
+              <w:t xml:space="preserve">1.00 (0.99, 1.01)</w:t>
             </w:r>
           </w:p>
         </w:tc>
@@ -3177,7 +3177,7 @@
               <w:jc w:val="left"/>
             </w:pPr>
             <w:r>
-              <w:t xml:space="preserve">---</w:t>
+              <w:t xml:space="preserve">1.13 (1.01, 1.27)*</w:t>
             </w:r>
           </w:p>
         </w:tc>
@@ -3245,7 +3245,7 @@
               <w:jc w:val="left"/>
             </w:pPr>
             <w:r>
-              <w:t xml:space="preserve">0.98 (0.95, 1.01)</w:t>
+              <w:t xml:space="preserve">0.99 (0.95, 1.04)</w:t>
             </w:r>
           </w:p>
         </w:tc>
@@ -3313,7 +3313,7 @@
               <w:jc w:val="left"/>
             </w:pPr>
             <w:r>
-              <w:t xml:space="preserve">0.97 (0.88, 1.06)</w:t>
+              <w:t xml:space="preserve">0.92 (0.72, 1.17)</w:t>
             </w:r>
           </w:p>
         </w:tc>
@@ -3381,7 +3381,7 @@
               <w:jc w:val="left"/>
             </w:pPr>
             <w:r>
-              <w:t xml:space="preserve">0.98 (0.92, 1.05)</w:t>
+              <w:t xml:space="preserve">1.00 (0.91, 1.09)</w:t>
             </w:r>
           </w:p>
         </w:tc>
@@ -3465,7 +3465,7 @@
               <w:jc w:val="left"/>
             </w:pPr>
             <w:r>
-              <w:t xml:space="preserve">0.95 (0.90, 1.01)</w:t>
+              <w:t xml:space="preserve">1.04 (0.89, 1.23)</w:t>
             </w:r>
           </w:p>
         </w:tc>
@@ -3533,7 +3533,7 @@
               <w:jc w:val="left"/>
             </w:pPr>
             <w:r>
-              <w:t xml:space="preserve">0.99 (0.93, 1.05)</w:t>
+              <w:t xml:space="preserve">0.97 (0.91, 1.04)</w:t>
             </w:r>
           </w:p>
         </w:tc>
@@ -3601,7 +3601,7 @@
               <w:jc w:val="left"/>
             </w:pPr>
             <w:r>
-              <w:t xml:space="preserve">---</w:t>
+              <w:t xml:space="preserve">1.10 (0.93, 1.30)</w:t>
             </w:r>
           </w:p>
         </w:tc>
@@ -3669,7 +3669,7 @@
               <w:jc w:val="left"/>
             </w:pPr>
             <w:r>
-              <w:t xml:space="preserve">1.02 (0.94, 1.11)</w:t>
+              <w:t xml:space="preserve">1.02 (0.93, 1.11)</w:t>
             </w:r>
           </w:p>
         </w:tc>
@@ -3737,7 +3737,7 @@
               <w:jc w:val="left"/>
             </w:pPr>
             <w:r>
-              <w:t xml:space="preserve">0.97 (0.74, 1.28)</w:t>
+              <w:t xml:space="preserve">0.97 (0.72, 1.31)</w:t>
             </w:r>
           </w:p>
         </w:tc>
@@ -3805,7 +3805,7 @@
               <w:jc w:val="left"/>
             </w:pPr>
             <w:r>
-              <w:t xml:space="preserve">0.95 (0.76, 1.20)</w:t>
+              <w:t xml:space="preserve">0.99 (0.77, 1.27)</w:t>
             </w:r>
           </w:p>
         </w:tc>
@@ -3889,7 +3889,7 @@
               <w:jc w:val="left"/>
             </w:pPr>
             <w:r>
-              <w:t xml:space="preserve">0.79 (0.51, 1.24)</w:t>
+              <w:t xml:space="preserve">0.03 (0.00, 0.56)*</w:t>
             </w:r>
           </w:p>
         </w:tc>
@@ -3957,7 +3957,7 @@
               <w:jc w:val="left"/>
             </w:pPr>
             <w:r>
-              <w:t xml:space="preserve">3.37 (1.71, 6.64)*</w:t>
+              <w:t xml:space="preserve">3.00 (1.59, 5.67)*</w:t>
             </w:r>
           </w:p>
         </w:tc>
@@ -4025,7 +4025,7 @@
               <w:jc w:val="left"/>
             </w:pPr>
             <w:r>
-              <w:t xml:space="preserve">---</w:t>
+              <w:t xml:space="preserve">0.03 (0.00, 0.60)*</w:t>
             </w:r>
           </w:p>
         </w:tc>
@@ -4093,7 +4093,7 @@
               <w:jc w:val="left"/>
             </w:pPr>
             <w:r>
-              <w:t xml:space="preserve">2.03 (0.93, 4.42)</w:t>
+              <w:t xml:space="preserve">1.94 (0.86, 4.36)</w:t>
             </w:r>
           </w:p>
         </w:tc>
@@ -4161,7 +4161,7 @@
               <w:jc w:val="left"/>
             </w:pPr>
             <w:r>
-              <w:t xml:space="preserve">0.41 (0.03, 5.80)</w:t>
+              <w:t xml:space="preserve">0.28 (0.00,93.13)</w:t>
             </w:r>
           </w:p>
         </w:tc>
@@ -4229,7 +4229,7 @@
               <w:jc w:val="left"/>
             </w:pPr>
             <w:r>
-              <w:t xml:space="preserve">2.52 (0.59,10.73)</w:t>
+              <w:t xml:space="preserve">2.25 (0.46,10.89)</w:t>
             </w:r>
           </w:p>
         </w:tc>
@@ -4313,7 +4313,7 @@
               <w:jc w:val="left"/>
             </w:pPr>
             <w:r>
-              <w:t xml:space="preserve">0.69 (0.46, 1.03)</w:t>
+              <w:t xml:space="preserve">1.30 (0.93, 1.81)</w:t>
             </w:r>
           </w:p>
         </w:tc>
@@ -4381,7 +4381,7 @@
               <w:jc w:val="left"/>
             </w:pPr>
             <w:r>
-              <w:t xml:space="preserve">1.27 (1.06, 1.52)*</w:t>
+              <w:t xml:space="preserve">1.26 (1.08, 1.48)*</w:t>
             </w:r>
           </w:p>
         </w:tc>
@@ -4449,7 +4449,7 @@
               <w:jc w:val="left"/>
             </w:pPr>
             <w:r>
-              <w:t xml:space="preserve">0.46 (0.29, 0.75)*</w:t>
+              <w:t xml:space="preserve">1.09 (0.77, 1.53)</w:t>
             </w:r>
           </w:p>
         </w:tc>
@@ -4517,7 +4517,7 @@
               <w:jc w:val="left"/>
             </w:pPr>
             <w:r>
-              <w:t xml:space="preserve">1.00 (0.85, 1.17)</w:t>
+              <w:t xml:space="preserve">0.97 (0.83, 1.12)</w:t>
             </w:r>
           </w:p>
         </w:tc>
@@ -4585,7 +4585,7 @@
               <w:jc w:val="left"/>
             </w:pPr>
             <w:r>
-              <w:t xml:space="preserve">0.92 (0.67, 1.26)</w:t>
+              <w:t xml:space="preserve">0.83 (0.57, 1.19)</w:t>
             </w:r>
           </w:p>
         </w:tc>
@@ -4653,7 +4653,7 @@
               <w:jc w:val="left"/>
             </w:pPr>
             <w:r>
-              <w:t xml:space="preserve">0.75 (0.59, 0.97)*</w:t>
+              <w:t xml:space="preserve">0.77 (0.61, 0.97)*</w:t>
             </w:r>
           </w:p>
         </w:tc>
@@ -4696,7 +4696,7 @@
         <w:rPr>
           <w:rStyle w:val="VerbatimChar"/>
         </w:rPr>
-        <w:t xml:space="preserve">Report rendered by koval_000 at 2017-06-28, 10:57 -0400</w:t>
+        <w:t xml:space="preserve">Report rendered by koval_000 at 2017-06-28, 11:37 -0400</w:t>
       </w:r>
     </w:p>
     <w:p>
@@ -4815,7 +4815,7 @@
         <w:rPr>
           <w:rStyle w:val="VerbatimChar"/>
         </w:rPr>
-        <w:t xml:space="preserve">[1] knitr_1.15.1  magrittr_1.5  ggplot2_2.2.1</w:t>
+        <w:t xml:space="preserve">[1] msm_1.6.4     knitr_1.15.1  magrittr_1.5  ggplot2_2.2.1</w:t>
       </w:r>
       <w:r>
         <w:br w:type="textWrapping"/>
@@ -4914,7 +4914,7 @@
         <w:rPr>
           <w:rStyle w:val="VerbatimChar"/>
         </w:rPr>
-        <w:t xml:space="preserve">[49] labeling_0.3       stringi_1.1.2      lazyeval_0.2.0     munsell_0.4.3      msm_1.6.4         </w:t>
+        <w:t xml:space="preserve">[49] labeling_0.3       stringi_1.1.2      lazyeval_0.2.0     munsell_0.4.3     </w:t>
       </w:r>
     </w:p>
     <w:sectPr/>
@@ -5025,7 +5025,7 @@
     </w:lvl>
   </w:abstractNum>
   <w:abstractNum w:abstractNumId="990">
-    <w:nsid w:val="9b65e9f7"/>
+    <w:nsid w:val="6de38b6b"/>
     <w:multiLevelType w:val="multilevel"/>
     <w:lvl w:ilvl="0">
       <w:numFmt w:val="bullet"/>

</xml_diff>

<commit_message>
graphs and tables without whitehall
@annierobi  here are re-made graphs and tables that DO NOT include
Whitehall study. I will overwrite these results with the next commit, so
this is (this commit) is the source for tables WITHOUT Whitehall, while
the "standard" view (what will stay online) does include Whitehall
</commit_message>
<xml_diff>
--- a/reports/model-summaries/table-2.docx
+++ b/reports/model-summaries/table-2.docx
@@ -45,7 +45,7 @@
         <w:t xml:space="preserve"> </w:t>
       </w:r>
       <w:r>
-        <w:t xml:space="preserve">2017-06-28</w:t>
+        <w:t xml:space="preserve">2017-07-05</w:t>
       </w:r>
     </w:p>
     <w:tbl>
@@ -106,7 +106,7 @@
               <w:jc w:val="left"/>
             </w:pPr>
             <w:r>
-              <w:t xml:space="preserve">Whitehall</w:t>
+              <w:t xml:space="preserve">OCTO-Twin</w:t>
             </w:r>
           </w:p>
         </w:tc>
@@ -123,7 +123,7 @@
               <w:jc w:val="left"/>
             </w:pPr>
             <w:r>
-              <w:t xml:space="preserve">OCTO-Twin</w:t>
+              <w:t xml:space="preserve">MAP</w:t>
             </w:r>
           </w:p>
         </w:tc>
@@ -140,7 +140,7 @@
               <w:jc w:val="left"/>
             </w:pPr>
             <w:r>
-              <w:t xml:space="preserve">MAP</w:t>
+              <w:t xml:space="preserve">LASA</w:t>
             </w:r>
           </w:p>
         </w:tc>
@@ -157,23 +157,6 @@
               <w:jc w:val="left"/>
             </w:pPr>
             <w:r>
-              <w:t xml:space="preserve">LASA</w:t>
-            </w:r>
-          </w:p>
-        </w:tc>
-        <w:tc>
-          <w:tcPr>
-            <w:tcBorders>
-              <w:bottom w:val="single"/>
-            </w:tcBorders>
-            <w:vAlign w:val="bottom"/>
-          </w:tcPr>
-          <w:p>
-            <w:pPr>
-              <w:pStyle w:val="Compact"/>
-              <w:jc w:val="left"/>
-            </w:pPr>
-            <w:r>
               <w:t xml:space="preserve">H70</w:t>
             </w:r>
           </w:p>
@@ -231,7 +214,7 @@
               <w:jc w:val="left"/>
             </w:pPr>
             <w:r>
-              <w:t xml:space="preserve">0.93 (0.89, 0.97)*</w:t>
+              <w:t xml:space="preserve">0.75 (0.67, 0.84)*</w:t>
             </w:r>
           </w:p>
         </w:tc>
@@ -246,17 +229,6 @@
             </w:r>
           </w:p>
         </w:tc>
-        <w:tc>
-          <w:p>
-            <w:pPr>
-              <w:pStyle w:val="Compact"/>
-              <w:jc w:val="left"/>
-            </w:pPr>
-            <w:r>
-              <w:t xml:space="preserve">0.75 (0.67, 0.84)*</w:t>
-            </w:r>
-          </w:p>
-        </w:tc>
       </w:tr>
       <w:tr>
         <w:tc>
@@ -310,7 +282,7 @@
               <w:jc w:val="left"/>
             </w:pPr>
             <w:r>
-              <w:t xml:space="preserve">0.96 (0.90, 1.02)</w:t>
+              <w:t xml:space="preserve">0.64 (0.49, 0.82)*</w:t>
             </w:r>
           </w:p>
         </w:tc>
@@ -325,17 +297,6 @@
             </w:r>
           </w:p>
         </w:tc>
-        <w:tc>
-          <w:p>
-            <w:pPr>
-              <w:pStyle w:val="Compact"/>
-              <w:jc w:val="left"/>
-            </w:pPr>
-            <w:r>
-              <w:t xml:space="preserve">0.64 (0.49, 0.82)*</w:t>
-            </w:r>
-          </w:p>
-        </w:tc>
       </w:tr>
       <w:tr>
         <w:tc>
@@ -389,7 +350,7 @@
               <w:jc w:val="left"/>
             </w:pPr>
             <w:r>
-              <w:t xml:space="preserve">---</w:t>
+              <w:t xml:space="preserve">1.11 (0.97, 1.27)</w:t>
             </w:r>
           </w:p>
         </w:tc>
@@ -404,17 +365,6 @@
             </w:r>
           </w:p>
         </w:tc>
-        <w:tc>
-          <w:p>
-            <w:pPr>
-              <w:pStyle w:val="Compact"/>
-              <w:jc w:val="left"/>
-            </w:pPr>
-            <w:r>
-              <w:t xml:space="preserve">1.11 (0.97, 1.27)</w:t>
-            </w:r>
-          </w:p>
-        </w:tc>
       </w:tr>
       <w:tr>
         <w:tc>
@@ -468,7 +418,7 @@
               <w:jc w:val="left"/>
             </w:pPr>
             <w:r>
-              <w:t xml:space="preserve">0.99 (0.87, 1.12)</w:t>
+              <w:t xml:space="preserve">0.68 (0.58, 0.80)*</w:t>
             </w:r>
           </w:p>
         </w:tc>
@@ -483,17 +433,6 @@
             </w:r>
           </w:p>
         </w:tc>
-        <w:tc>
-          <w:p>
-            <w:pPr>
-              <w:pStyle w:val="Compact"/>
-              <w:jc w:val="left"/>
-            </w:pPr>
-            <w:r>
-              <w:t xml:space="preserve">0.68 (0.58, 0.80)*</w:t>
-            </w:r>
-          </w:p>
-        </w:tc>
       </w:tr>
       <w:tr>
         <w:tc>
@@ -547,7 +486,7 @@
               <w:jc w:val="left"/>
             </w:pPr>
             <w:r>
-              <w:t xml:space="preserve">1.07 (0.89, 1.27)</w:t>
+              <w:t xml:space="preserve">1.12 (0.75, 1.66)</w:t>
             </w:r>
           </w:p>
         </w:tc>
@@ -562,17 +501,6 @@
             </w:r>
           </w:p>
         </w:tc>
-        <w:tc>
-          <w:p>
-            <w:pPr>
-              <w:pStyle w:val="Compact"/>
-              <w:jc w:val="left"/>
-            </w:pPr>
-            <w:r>
-              <w:t xml:space="preserve">1.12 (0.75, 1.66)</w:t>
-            </w:r>
-          </w:p>
-        </w:tc>
       </w:tr>
       <w:tr>
         <w:tc>
@@ -626,7 +554,7 @@
               <w:jc w:val="left"/>
             </w:pPr>
             <w:r>
-              <w:t xml:space="preserve">---</w:t>
+              <w:t xml:space="preserve">0.80 (0.69, 0.93)*</w:t>
             </w:r>
           </w:p>
         </w:tc>
@@ -641,17 +569,6 @@
             </w:r>
           </w:p>
         </w:tc>
-        <w:tc>
-          <w:p>
-            <w:pPr>
-              <w:pStyle w:val="Compact"/>
-              <w:jc w:val="left"/>
-            </w:pPr>
-            <w:r>
-              <w:t xml:space="preserve">0.80 (0.69, 0.93)*</w:t>
-            </w:r>
-          </w:p>
-        </w:tc>
       </w:tr>
       <w:tr>
         <w:tc>
@@ -705,7 +622,7 @@
               <w:jc w:val="left"/>
             </w:pPr>
             <w:r>
-              <w:t xml:space="preserve">0.98 (0.93, 1.02)</w:t>
+              <w:t xml:space="preserve">0.98 (0.97, 0.99)*</w:t>
             </w:r>
           </w:p>
         </w:tc>
@@ -720,17 +637,6 @@
             </w:r>
           </w:p>
         </w:tc>
-        <w:tc>
-          <w:p>
-            <w:pPr>
-              <w:pStyle w:val="Compact"/>
-              <w:jc w:val="left"/>
-            </w:pPr>
-            <w:r>
-              <w:t xml:space="preserve">0.98 (0.97, 0.99)*</w:t>
-            </w:r>
-          </w:p>
-        </w:tc>
       </w:tr>
       <w:tr>
         <w:tc>
@@ -784,7 +690,7 @@
               <w:jc w:val="left"/>
             </w:pPr>
             <w:r>
-              <w:t xml:space="preserve">0.98 (0.91, 1.05)</w:t>
+              <w:t xml:space="preserve">0.96 (0.93, 1.00)*</w:t>
             </w:r>
           </w:p>
         </w:tc>
@@ -799,17 +705,6 @@
             </w:r>
           </w:p>
         </w:tc>
-        <w:tc>
-          <w:p>
-            <w:pPr>
-              <w:pStyle w:val="Compact"/>
-              <w:jc w:val="left"/>
-            </w:pPr>
-            <w:r>
-              <w:t xml:space="preserve">0.96 (0.93, 1.00)*</w:t>
-            </w:r>
-          </w:p>
-        </w:tc>
       </w:tr>
       <w:tr>
         <w:tc>
@@ -863,7 +758,7 @@
               <w:jc w:val="left"/>
             </w:pPr>
             <w:r>
-              <w:t xml:space="preserve">---</w:t>
+              <w:t xml:space="preserve">1.01 (0.99, 1.02)</w:t>
             </w:r>
           </w:p>
         </w:tc>
@@ -878,17 +773,6 @@
             </w:r>
           </w:p>
         </w:tc>
-        <w:tc>
-          <w:p>
-            <w:pPr>
-              <w:pStyle w:val="Compact"/>
-              <w:jc w:val="left"/>
-            </w:pPr>
-            <w:r>
-              <w:t xml:space="preserve">1.01 (0.99, 1.02)</w:t>
-            </w:r>
-          </w:p>
-        </w:tc>
       </w:tr>
       <w:tr>
         <w:tc>
@@ -942,7 +826,7 @@
               <w:jc w:val="left"/>
             </w:pPr>
             <w:r>
-              <w:t xml:space="preserve">0.99 (0.85, 1.15)</w:t>
+              <w:t xml:space="preserve">0.98 (0.96, 1.01)</w:t>
             </w:r>
           </w:p>
         </w:tc>
@@ -957,17 +841,6 @@
             </w:r>
           </w:p>
         </w:tc>
-        <w:tc>
-          <w:p>
-            <w:pPr>
-              <w:pStyle w:val="Compact"/>
-              <w:jc w:val="left"/>
-            </w:pPr>
-            <w:r>
-              <w:t xml:space="preserve">0.98 (0.96, 1.01)</w:t>
-            </w:r>
-          </w:p>
-        </w:tc>
       </w:tr>
       <w:tr>
         <w:tc>
@@ -1021,7 +894,7 @@
               <w:jc w:val="left"/>
             </w:pPr>
             <w:r>
-              <w:t xml:space="preserve">0.77 (0.55, 1.10)</w:t>
+              <w:t xml:space="preserve">0.98 (0.94, 1.03)</w:t>
             </w:r>
           </w:p>
         </w:tc>
@@ -1036,17 +909,6 @@
             </w:r>
           </w:p>
         </w:tc>
-        <w:tc>
-          <w:p>
-            <w:pPr>
-              <w:pStyle w:val="Compact"/>
-              <w:jc w:val="left"/>
-            </w:pPr>
-            <w:r>
-              <w:t xml:space="preserve">0.98 (0.94, 1.03)</w:t>
-            </w:r>
-          </w:p>
-        </w:tc>
       </w:tr>
       <w:tr>
         <w:tc>
@@ -1100,7 +962,7 @@
               <w:jc w:val="left"/>
             </w:pPr>
             <w:r>
-              <w:t xml:space="preserve">---</w:t>
+              <w:t xml:space="preserve">0.99 (0.96, 1.01)</w:t>
             </w:r>
           </w:p>
         </w:tc>
@@ -1115,17 +977,6 @@
             </w:r>
           </w:p>
         </w:tc>
-        <w:tc>
-          <w:p>
-            <w:pPr>
-              <w:pStyle w:val="Compact"/>
-              <w:jc w:val="left"/>
-            </w:pPr>
-            <w:r>
-              <w:t xml:space="preserve">0.99 (0.96, 1.01)</w:t>
-            </w:r>
-          </w:p>
-        </w:tc>
       </w:tr>
       <w:tr>
         <w:tc>
@@ -1179,6 +1030,199 @@
               <w:jc w:val="left"/>
             </w:pPr>
             <w:r>
+              <w:t xml:space="preserve">0.95 (0.92, 0.97)*</w:t>
+            </w:r>
+          </w:p>
+        </w:tc>
+        <w:tc>
+          <w:p>
+            <w:pPr>
+              <w:pStyle w:val="Compact"/>
+              <w:jc w:val="left"/>
+            </w:pPr>
+            <w:r>
+              <w:t xml:space="preserve">1.04 (0.89, 1.23)</w:t>
+            </w:r>
+          </w:p>
+        </w:tc>
+      </w:tr>
+      <w:tr>
+        <w:tc>
+          <w:p>
+            <w:pPr>
+              <w:pStyle w:val="Compact"/>
+              <w:jc w:val="left"/>
+            </w:pPr>
+            <w:r>
+              <w:t xml:space="preserve">State 1 - State 4</w:t>
+            </w:r>
+          </w:p>
+        </w:tc>
+        <w:tc>
+          <w:p>
+            <w:pPr>
+              <w:pStyle w:val="Compact"/>
+              <w:jc w:val="left"/>
+            </w:pPr>
+            <w:r>
+              <w:t xml:space="preserve">Education</w:t>
+            </w:r>
+          </w:p>
+        </w:tc>
+        <w:tc>
+          <w:p>
+            <w:pPr>
+              <w:pStyle w:val="Compact"/>
+              <w:jc w:val="left"/>
+            </w:pPr>
+            <w:r>
+              <w:t xml:space="preserve">1.07 (1.00, 1.15)</w:t>
+            </w:r>
+          </w:p>
+        </w:tc>
+        <w:tc>
+          <w:p>
+            <w:pPr>
+              <w:pStyle w:val="Compact"/>
+              <w:jc w:val="left"/>
+            </w:pPr>
+            <w:r>
+              <w:t xml:space="preserve">0.99 (0.96, 1.02)</w:t>
+            </w:r>
+          </w:p>
+        </w:tc>
+        <w:tc>
+          <w:p>
+            <w:pPr>
+              <w:pStyle w:val="Compact"/>
+              <w:jc w:val="left"/>
+            </w:pPr>
+            <w:r>
+              <w:t xml:space="preserve">0.98 (0.92, 1.04)</w:t>
+            </w:r>
+          </w:p>
+        </w:tc>
+        <w:tc>
+          <w:p>
+            <w:pPr>
+              <w:pStyle w:val="Compact"/>
+              <w:jc w:val="left"/>
+            </w:pPr>
+            <w:r>
+              <w:t xml:space="preserve">0.97 (0.91, 1.04)</w:t>
+            </w:r>
+          </w:p>
+        </w:tc>
+      </w:tr>
+      <w:tr>
+        <w:tc>
+          <w:p>
+            <w:pPr>
+              <w:pStyle w:val="Compact"/>
+              <w:jc w:val="left"/>
+            </w:pPr>
+            <w:r>
+              <w:t xml:space="preserve">State 2 - State 1</w:t>
+            </w:r>
+          </w:p>
+        </w:tc>
+        <w:tc>
+          <w:p>
+            <w:pPr>
+              <w:pStyle w:val="Compact"/>
+              <w:jc w:val="left"/>
+            </w:pPr>
+            <w:r>
+              <w:t xml:space="preserve">Education</w:t>
+            </w:r>
+          </w:p>
+        </w:tc>
+        <w:tc>
+          <w:p>
+            <w:pPr>
+              <w:pStyle w:val="Compact"/>
+              <w:jc w:val="left"/>
+            </w:pPr>
+            <w:r>
+              <w:t xml:space="preserve">1.13 (0.95, 1.35)</w:t>
+            </w:r>
+          </w:p>
+        </w:tc>
+        <w:tc>
+          <w:p>
+            <w:pPr>
+              <w:pStyle w:val="Compact"/>
+              <w:jc w:val="left"/>
+            </w:pPr>
+            <w:r>
+              <w:t xml:space="preserve">1.06 (1.03, 1.09)*</w:t>
+            </w:r>
+          </w:p>
+        </w:tc>
+        <w:tc>
+          <w:p>
+            <w:pPr>
+              <w:pStyle w:val="Compact"/>
+              <w:jc w:val="left"/>
+            </w:pPr>
+            <w:r>
+              <w:t xml:space="preserve">1.02 (0.99, 1.05)</w:t>
+            </w:r>
+          </w:p>
+        </w:tc>
+        <w:tc>
+          <w:p>
+            <w:pPr>
+              <w:pStyle w:val="Compact"/>
+              <w:jc w:val="left"/>
+            </w:pPr>
+            <w:r>
+              <w:t xml:space="preserve">1.10 (0.93, 1.30)</w:t>
+            </w:r>
+          </w:p>
+        </w:tc>
+      </w:tr>
+      <w:tr>
+        <w:tc>
+          <w:p>
+            <w:pPr>
+              <w:pStyle w:val="Compact"/>
+              <w:jc w:val="left"/>
+            </w:pPr>
+            <w:r>
+              <w:t xml:space="preserve">State 2 - State 3</w:t>
+            </w:r>
+          </w:p>
+        </w:tc>
+        <w:tc>
+          <w:p>
+            <w:pPr>
+              <w:pStyle w:val="Compact"/>
+              <w:jc w:val="left"/>
+            </w:pPr>
+            <w:r>
+              <w:t xml:space="preserve">Education</w:t>
+            </w:r>
+          </w:p>
+        </w:tc>
+        <w:tc>
+          <w:p>
+            <w:pPr>
+              <w:pStyle w:val="Compact"/>
+              <w:jc w:val="left"/>
+            </w:pPr>
+            <w:r>
+              <w:t xml:space="preserve">1.04 (0.94, 1.14)</w:t>
+            </w:r>
+          </w:p>
+        </w:tc>
+        <w:tc>
+          <w:p>
+            <w:pPr>
+              <w:pStyle w:val="Compact"/>
+              <w:jc w:val="left"/>
+            </w:pPr>
+            <w:r>
               <w:t xml:space="preserve">1.00 (0.96, 1.05)</w:t>
             </w:r>
           </w:p>
@@ -1190,18 +1234,222 @@
               <w:jc w:val="left"/>
             </w:pPr>
             <w:r>
-              <w:t xml:space="preserve">1.04 (0.89, 1.23)</w:t>
-            </w:r>
-          </w:p>
-        </w:tc>
-        <w:tc>
-          <w:p>
-            <w:pPr>
-              <w:pStyle w:val="Compact"/>
-              <w:jc w:val="left"/>
-            </w:pPr>
-            <w:r>
-              <w:t xml:space="preserve">0.95 (0.92, 0.97)*</w:t>
+              <w:t xml:space="preserve">1.01 (0.97, 1.06)</w:t>
+            </w:r>
+          </w:p>
+        </w:tc>
+        <w:tc>
+          <w:p>
+            <w:pPr>
+              <w:pStyle w:val="Compact"/>
+              <w:jc w:val="left"/>
+            </w:pPr>
+            <w:r>
+              <w:t xml:space="preserve">1.02 (0.93, 1.11)</w:t>
+            </w:r>
+          </w:p>
+        </w:tc>
+      </w:tr>
+      <w:tr>
+        <w:tc>
+          <w:p>
+            <w:pPr>
+              <w:pStyle w:val="Compact"/>
+              <w:jc w:val="left"/>
+            </w:pPr>
+            <w:r>
+              <w:t xml:space="preserve">State 2 - State 4</w:t>
+            </w:r>
+          </w:p>
+        </w:tc>
+        <w:tc>
+          <w:p>
+            <w:pPr>
+              <w:pStyle w:val="Compact"/>
+              <w:jc w:val="left"/>
+            </w:pPr>
+            <w:r>
+              <w:t xml:space="preserve">Education</w:t>
+            </w:r>
+          </w:p>
+        </w:tc>
+        <w:tc>
+          <w:p>
+            <w:pPr>
+              <w:pStyle w:val="Compact"/>
+              <w:jc w:val="left"/>
+            </w:pPr>
+            <w:r>
+              <w:t xml:space="preserve">0.89 (0.58, 1.38)</w:t>
+            </w:r>
+          </w:p>
+        </w:tc>
+        <w:tc>
+          <w:p>
+            <w:pPr>
+              <w:pStyle w:val="Compact"/>
+              <w:jc w:val="left"/>
+            </w:pPr>
+            <w:r>
+              <w:t xml:space="preserve">0.98 (0.92, 1.04)</w:t>
+            </w:r>
+          </w:p>
+        </w:tc>
+        <w:tc>
+          <w:p>
+            <w:pPr>
+              <w:pStyle w:val="Compact"/>
+              <w:jc w:val="left"/>
+            </w:pPr>
+            <w:r>
+              <w:t xml:space="preserve">1.04 (0.96, 1.12)</w:t>
+            </w:r>
+          </w:p>
+        </w:tc>
+        <w:tc>
+          <w:p>
+            <w:pPr>
+              <w:pStyle w:val="Compact"/>
+              <w:jc w:val="left"/>
+            </w:pPr>
+            <w:r>
+              <w:t xml:space="preserve">0.97 (0.72, 1.31)</w:t>
+            </w:r>
+          </w:p>
+        </w:tc>
+      </w:tr>
+      <w:tr>
+        <w:tc>
+          <w:p>
+            <w:pPr>
+              <w:pStyle w:val="Compact"/>
+              <w:jc w:val="left"/>
+            </w:pPr>
+            <w:r>
+              <w:t xml:space="preserve">State 3 - State 4</w:t>
+            </w:r>
+          </w:p>
+        </w:tc>
+        <w:tc>
+          <w:p>
+            <w:pPr>
+              <w:pStyle w:val="Compact"/>
+              <w:jc w:val="left"/>
+            </w:pPr>
+            <w:r>
+              <w:t xml:space="preserve">Education</w:t>
+            </w:r>
+          </w:p>
+        </w:tc>
+        <w:tc>
+          <w:p>
+            <w:pPr>
+              <w:pStyle w:val="Compact"/>
+              <w:jc w:val="left"/>
+            </w:pPr>
+            <w:r>
+              <w:t xml:space="preserve">1.07 (1.00, 1.14)</w:t>
+            </w:r>
+          </w:p>
+        </w:tc>
+        <w:tc>
+          <w:p>
+            <w:pPr>
+              <w:pStyle w:val="Compact"/>
+              <w:jc w:val="left"/>
+            </w:pPr>
+            <w:r>
+              <w:t xml:space="preserve">1.03 (0.99, 1.06)</w:t>
+            </w:r>
+          </w:p>
+        </w:tc>
+        <w:tc>
+          <w:p>
+            <w:pPr>
+              <w:pStyle w:val="Compact"/>
+              <w:jc w:val="left"/>
+            </w:pPr>
+            <w:r>
+              <w:t xml:space="preserve">0.99 (0.95, 1.02)</w:t>
+            </w:r>
+          </w:p>
+        </w:tc>
+        <w:tc>
+          <w:p>
+            <w:pPr>
+              <w:pStyle w:val="Compact"/>
+              <w:jc w:val="left"/>
+            </w:pPr>
+            <w:r>
+              <w:t xml:space="preserve">0.99 (0.77, 1.27)</w:t>
+            </w:r>
+          </w:p>
+        </w:tc>
+      </w:tr>
+      <w:tr>
+        <w:tc>
+          <w:p>
+            <w:pPr>
+              <w:pStyle w:val="Compact"/>
+              <w:jc w:val="left"/>
+            </w:pPr>
+            <w:r>
+              <w:t xml:space="preserve">State 1 - State 2</w:t>
+            </w:r>
+          </w:p>
+        </w:tc>
+        <w:tc>
+          <w:p>
+            <w:pPr>
+              <w:pStyle w:val="Compact"/>
+              <w:jc w:val="left"/>
+            </w:pPr>
+            <w:r>
+              <w:t xml:space="preserve">Sex(M)</w:t>
+            </w:r>
+          </w:p>
+        </w:tc>
+        <w:tc>
+          <w:p>
+            <w:pPr>
+              <w:pStyle w:val="Compact"/>
+              <w:jc w:val="left"/>
+            </w:pPr>
+            <w:r>
+              <w:t xml:space="preserve">1.49 (1.07, 2.06)*</w:t>
+            </w:r>
+          </w:p>
+        </w:tc>
+        <w:tc>
+          <w:p>
+            <w:pPr>
+              <w:pStyle w:val="Compact"/>
+              <w:jc w:val="left"/>
+            </w:pPr>
+            <w:r>
+              <w:t xml:space="preserve">1.35 (1.15, 1.60)*</w:t>
+            </w:r>
+          </w:p>
+        </w:tc>
+        <w:tc>
+          <w:p>
+            <w:pPr>
+              <w:pStyle w:val="Compact"/>
+              <w:jc w:val="left"/>
+            </w:pPr>
+            <w:r>
+              <w:t xml:space="preserve">1.56 (1.30, 1.87)*</w:t>
+            </w:r>
+          </w:p>
+        </w:tc>
+        <w:tc>
+          <w:p>
+            <w:pPr>
+              <w:pStyle w:val="Compact"/>
+              <w:jc w:val="left"/>
+            </w:pPr>
+            <w:r>
+              <w:t xml:space="preserve">0.03 (0.00, 0.56)*</w:t>
             </w:r>
           </w:p>
         </w:tc>
@@ -1225,62 +1473,51 @@
               <w:jc w:val="left"/>
             </w:pPr>
             <w:r>
-              <w:t xml:space="preserve">Education</w:t>
-            </w:r>
-          </w:p>
-        </w:tc>
-        <w:tc>
-          <w:p>
-            <w:pPr>
-              <w:pStyle w:val="Compact"/>
-              <w:jc w:val="left"/>
-            </w:pPr>
-            <w:r>
-              <w:t xml:space="preserve">1.07 (1.00, 1.15)</w:t>
-            </w:r>
-          </w:p>
-        </w:tc>
-        <w:tc>
-          <w:p>
-            <w:pPr>
-              <w:pStyle w:val="Compact"/>
-              <w:jc w:val="left"/>
-            </w:pPr>
-            <w:r>
-              <w:t xml:space="preserve">0.99 (0.96, 1.02)</w:t>
-            </w:r>
-          </w:p>
-        </w:tc>
-        <w:tc>
-          <w:p>
-            <w:pPr>
-              <w:pStyle w:val="Compact"/>
-              <w:jc w:val="left"/>
-            </w:pPr>
-            <w:r>
-              <w:t xml:space="preserve">1.00 (0.92, 1.08)</w:t>
-            </w:r>
-          </w:p>
-        </w:tc>
-        <w:tc>
-          <w:p>
-            <w:pPr>
-              <w:pStyle w:val="Compact"/>
-              <w:jc w:val="left"/>
-            </w:pPr>
-            <w:r>
-              <w:t xml:space="preserve">0.97 (0.91, 1.04)</w:t>
-            </w:r>
-          </w:p>
-        </w:tc>
-        <w:tc>
-          <w:p>
-            <w:pPr>
-              <w:pStyle w:val="Compact"/>
-              <w:jc w:val="left"/>
-            </w:pPr>
-            <w:r>
-              <w:t xml:space="preserve">0.98 (0.92, 1.04)</w:t>
+              <w:t xml:space="preserve">Sex(M)</w:t>
+            </w:r>
+          </w:p>
+        </w:tc>
+        <w:tc>
+          <w:p>
+            <w:pPr>
+              <w:pStyle w:val="Compact"/>
+              <w:jc w:val="left"/>
+            </w:pPr>
+            <w:r>
+              <w:t xml:space="preserve">1.32 (0.82, 2.15)</w:t>
+            </w:r>
+          </w:p>
+        </w:tc>
+        <w:tc>
+          <w:p>
+            <w:pPr>
+              <w:pStyle w:val="Compact"/>
+              <w:jc w:val="left"/>
+            </w:pPr>
+            <w:r>
+              <w:t xml:space="preserve">1.69 (1.35, 2.12)*</w:t>
+            </w:r>
+          </w:p>
+        </w:tc>
+        <w:tc>
+          <w:p>
+            <w:pPr>
+              <w:pStyle w:val="Compact"/>
+              <w:jc w:val="left"/>
+            </w:pPr>
+            <w:r>
+              <w:t xml:space="preserve">1.53 (1.00, 2.34)</w:t>
+            </w:r>
+          </w:p>
+        </w:tc>
+        <w:tc>
+          <w:p>
+            <w:pPr>
+              <w:pStyle w:val="Compact"/>
+              <w:jc w:val="left"/>
+            </w:pPr>
+            <w:r>
+              <w:t xml:space="preserve">3.00 (1.59, 5.67)*</w:t>
             </w:r>
           </w:p>
         </w:tc>
@@ -1304,62 +1541,51 @@
               <w:jc w:val="left"/>
             </w:pPr>
             <w:r>
-              <w:t xml:space="preserve">Education</w:t>
-            </w:r>
-          </w:p>
-        </w:tc>
-        <w:tc>
-          <w:p>
-            <w:pPr>
-              <w:pStyle w:val="Compact"/>
-              <w:jc w:val="left"/>
-            </w:pPr>
-            <w:r>
-              <w:t xml:space="preserve">1.13 (0.95, 1.35)</w:t>
-            </w:r>
-          </w:p>
-        </w:tc>
-        <w:tc>
-          <w:p>
-            <w:pPr>
-              <w:pStyle w:val="Compact"/>
-              <w:jc w:val="left"/>
-            </w:pPr>
-            <w:r>
-              <w:t xml:space="preserve">1.06 (1.03, 1.09)*</w:t>
-            </w:r>
-          </w:p>
-        </w:tc>
-        <w:tc>
-          <w:p>
-            <w:pPr>
-              <w:pStyle w:val="Compact"/>
-              <w:jc w:val="left"/>
-            </w:pPr>
-            <w:r>
-              <w:t xml:space="preserve">---</w:t>
-            </w:r>
-          </w:p>
-        </w:tc>
-        <w:tc>
-          <w:p>
-            <w:pPr>
-              <w:pStyle w:val="Compact"/>
-              <w:jc w:val="left"/>
-            </w:pPr>
-            <w:r>
-              <w:t xml:space="preserve">1.10 (0.93, 1.30)</w:t>
-            </w:r>
-          </w:p>
-        </w:tc>
-        <w:tc>
-          <w:p>
-            <w:pPr>
-              <w:pStyle w:val="Compact"/>
-              <w:jc w:val="left"/>
-            </w:pPr>
-            <w:r>
-              <w:t xml:space="preserve">1.02 (0.99, 1.05)</w:t>
+              <w:t xml:space="preserve">Sex(M)</w:t>
+            </w:r>
+          </w:p>
+        </w:tc>
+        <w:tc>
+          <w:p>
+            <w:pPr>
+              <w:pStyle w:val="Compact"/>
+              <w:jc w:val="left"/>
+            </w:pPr>
+            <w:r>
+              <w:t xml:space="preserve">1.14 (0.64, 2.02)</w:t>
+            </w:r>
+          </w:p>
+        </w:tc>
+        <w:tc>
+          <w:p>
+            <w:pPr>
+              <w:pStyle w:val="Compact"/>
+              <w:jc w:val="left"/>
+            </w:pPr>
+            <w:r>
+              <w:t xml:space="preserve">0.91 (0.74, 1.11)</w:t>
+            </w:r>
+          </w:p>
+        </w:tc>
+        <w:tc>
+          <w:p>
+            <w:pPr>
+              <w:pStyle w:val="Compact"/>
+              <w:jc w:val="left"/>
+            </w:pPr>
+            <w:r>
+              <w:t xml:space="preserve">1.15 (0.93, 1.43)</w:t>
+            </w:r>
+          </w:p>
+        </w:tc>
+        <w:tc>
+          <w:p>
+            <w:pPr>
+              <w:pStyle w:val="Compact"/>
+              <w:jc w:val="left"/>
+            </w:pPr>
+            <w:r>
+              <w:t xml:space="preserve">0.03 (0.00, 0.60)*</w:t>
             </w:r>
           </w:p>
         </w:tc>
@@ -1383,62 +1609,51 @@
               <w:jc w:val="left"/>
             </w:pPr>
             <w:r>
-              <w:t xml:space="preserve">Education</w:t>
-            </w:r>
-          </w:p>
-        </w:tc>
-        <w:tc>
-          <w:p>
-            <w:pPr>
-              <w:pStyle w:val="Compact"/>
-              <w:jc w:val="left"/>
-            </w:pPr>
-            <w:r>
-              <w:t xml:space="preserve">1.04 (0.94, 1.14)</w:t>
-            </w:r>
-          </w:p>
-        </w:tc>
-        <w:tc>
-          <w:p>
-            <w:pPr>
-              <w:pStyle w:val="Compact"/>
-              <w:jc w:val="left"/>
-            </w:pPr>
-            <w:r>
-              <w:t xml:space="preserve">1.00 (0.96, 1.05)</w:t>
-            </w:r>
-          </w:p>
-        </w:tc>
-        <w:tc>
-          <w:p>
-            <w:pPr>
-              <w:pStyle w:val="Compact"/>
-              <w:jc w:val="left"/>
-            </w:pPr>
-            <w:r>
-              <w:t xml:space="preserve">0.95 (0.84, 1.07)</w:t>
-            </w:r>
-          </w:p>
-        </w:tc>
-        <w:tc>
-          <w:p>
-            <w:pPr>
-              <w:pStyle w:val="Compact"/>
-              <w:jc w:val="left"/>
-            </w:pPr>
-            <w:r>
-              <w:t xml:space="preserve">1.02 (0.93, 1.11)</w:t>
-            </w:r>
-          </w:p>
-        </w:tc>
-        <w:tc>
-          <w:p>
-            <w:pPr>
-              <w:pStyle w:val="Compact"/>
-              <w:jc w:val="left"/>
-            </w:pPr>
-            <w:r>
-              <w:t xml:space="preserve">1.01 (0.97, 1.06)</w:t>
+              <w:t xml:space="preserve">Sex(M)</w:t>
+            </w:r>
+          </w:p>
+        </w:tc>
+        <w:tc>
+          <w:p>
+            <w:pPr>
+              <w:pStyle w:val="Compact"/>
+              <w:jc w:val="left"/>
+            </w:pPr>
+            <w:r>
+              <w:t xml:space="preserve">1.49 (1.06, 2.11)*</w:t>
+            </w:r>
+          </w:p>
+        </w:tc>
+        <w:tc>
+          <w:p>
+            <w:pPr>
+              <w:pStyle w:val="Compact"/>
+              <w:jc w:val="left"/>
+            </w:pPr>
+            <w:r>
+              <w:t xml:space="preserve">0.87 (0.65, 1.17)</w:t>
+            </w:r>
+          </w:p>
+        </w:tc>
+        <w:tc>
+          <w:p>
+            <w:pPr>
+              <w:pStyle w:val="Compact"/>
+              <w:jc w:val="left"/>
+            </w:pPr>
+            <w:r>
+              <w:t xml:space="preserve">0.89 (0.66, 1.21)</w:t>
+            </w:r>
+          </w:p>
+        </w:tc>
+        <w:tc>
+          <w:p>
+            <w:pPr>
+              <w:pStyle w:val="Compact"/>
+              <w:jc w:val="left"/>
+            </w:pPr>
+            <w:r>
+              <w:t xml:space="preserve">1.94 (0.86, 4.36)</w:t>
             </w:r>
           </w:p>
         </w:tc>
@@ -1462,62 +1677,51 @@
               <w:jc w:val="left"/>
             </w:pPr>
             <w:r>
-              <w:t xml:space="preserve">Education</w:t>
-            </w:r>
-          </w:p>
-        </w:tc>
-        <w:tc>
-          <w:p>
-            <w:pPr>
-              <w:pStyle w:val="Compact"/>
-              <w:jc w:val="left"/>
-            </w:pPr>
-            <w:r>
-              <w:t xml:space="preserve">0.89 (0.58, 1.38)</w:t>
-            </w:r>
-          </w:p>
-        </w:tc>
-        <w:tc>
-          <w:p>
-            <w:pPr>
-              <w:pStyle w:val="Compact"/>
-              <w:jc w:val="left"/>
-            </w:pPr>
-            <w:r>
-              <w:t xml:space="preserve">0.98 (0.92, 1.04)</w:t>
-            </w:r>
-          </w:p>
-        </w:tc>
-        <w:tc>
-          <w:p>
-            <w:pPr>
-              <w:pStyle w:val="Compact"/>
-              <w:jc w:val="left"/>
-            </w:pPr>
-            <w:r>
-              <w:t xml:space="preserve">1.10 (0.91, 1.32)</w:t>
-            </w:r>
-          </w:p>
-        </w:tc>
-        <w:tc>
-          <w:p>
-            <w:pPr>
-              <w:pStyle w:val="Compact"/>
-              <w:jc w:val="left"/>
-            </w:pPr>
-            <w:r>
-              <w:t xml:space="preserve">0.97 (0.72, 1.31)</w:t>
-            </w:r>
-          </w:p>
-        </w:tc>
-        <w:tc>
-          <w:p>
-            <w:pPr>
-              <w:pStyle w:val="Compact"/>
-              <w:jc w:val="left"/>
-            </w:pPr>
-            <w:r>
-              <w:t xml:space="preserve">1.04 (0.96, 1.12)</w:t>
+              <w:t xml:space="preserve">Sex(M)</w:t>
+            </w:r>
+          </w:p>
+        </w:tc>
+        <w:tc>
+          <w:p>
+            <w:pPr>
+              <w:pStyle w:val="Compact"/>
+              <w:jc w:val="left"/>
+            </w:pPr>
+            <w:r>
+              <w:t xml:space="preserve">0.61 (0.06, 6.10)</w:t>
+            </w:r>
+          </w:p>
+        </w:tc>
+        <w:tc>
+          <w:p>
+            <w:pPr>
+              <w:pStyle w:val="Compact"/>
+              <w:jc w:val="left"/>
+            </w:pPr>
+            <w:r>
+              <w:t xml:space="preserve">2.37 (1.57, 3.58)*</w:t>
+            </w:r>
+          </w:p>
+        </w:tc>
+        <w:tc>
+          <w:p>
+            <w:pPr>
+              <w:pStyle w:val="Compact"/>
+              <w:jc w:val="left"/>
+            </w:pPr>
+            <w:r>
+              <w:t xml:space="preserve">1.61 (0.93, 2.76)</w:t>
+            </w:r>
+          </w:p>
+        </w:tc>
+        <w:tc>
+          <w:p>
+            <w:pPr>
+              <w:pStyle w:val="Compact"/>
+              <w:jc w:val="left"/>
+            </w:pPr>
+            <w:r>
+              <w:t xml:space="preserve">0.28 (0.00,93.13)</w:t>
             </w:r>
           </w:p>
         </w:tc>
@@ -1541,62 +1745,51 @@
               <w:jc w:val="left"/>
             </w:pPr>
             <w:r>
-              <w:t xml:space="preserve">Education</w:t>
-            </w:r>
-          </w:p>
-        </w:tc>
-        <w:tc>
-          <w:p>
-            <w:pPr>
-              <w:pStyle w:val="Compact"/>
-              <w:jc w:val="left"/>
-            </w:pPr>
-            <w:r>
-              <w:t xml:space="preserve">1.07 (1.00, 1.14)</w:t>
-            </w:r>
-          </w:p>
-        </w:tc>
-        <w:tc>
-          <w:p>
-            <w:pPr>
-              <w:pStyle w:val="Compact"/>
-              <w:jc w:val="left"/>
-            </w:pPr>
-            <w:r>
-              <w:t xml:space="preserve">1.03 (0.99, 1.06)</w:t>
-            </w:r>
-          </w:p>
-        </w:tc>
-        <w:tc>
-          <w:p>
-            <w:pPr>
-              <w:pStyle w:val="Compact"/>
-              <w:jc w:val="left"/>
-            </w:pPr>
-            <w:r>
-              <w:t xml:space="preserve">---</w:t>
-            </w:r>
-          </w:p>
-        </w:tc>
-        <w:tc>
-          <w:p>
-            <w:pPr>
-              <w:pStyle w:val="Compact"/>
-              <w:jc w:val="left"/>
-            </w:pPr>
-            <w:r>
-              <w:t xml:space="preserve">0.99 (0.77, 1.27)</w:t>
-            </w:r>
-          </w:p>
-        </w:tc>
-        <w:tc>
-          <w:p>
-            <w:pPr>
-              <w:pStyle w:val="Compact"/>
-              <w:jc w:val="left"/>
-            </w:pPr>
-            <w:r>
-              <w:t xml:space="preserve">0.99 (0.95, 1.02)</w:t>
+              <w:t xml:space="preserve">Sex(M)</w:t>
+            </w:r>
+          </w:p>
+        </w:tc>
+        <w:tc>
+          <w:p>
+            <w:pPr>
+              <w:pStyle w:val="Compact"/>
+              <w:jc w:val="left"/>
+            </w:pPr>
+            <w:r>
+              <w:t xml:space="preserve">1.52 (1.17, 1.97)*</w:t>
+            </w:r>
+          </w:p>
+        </w:tc>
+        <w:tc>
+          <w:p>
+            <w:pPr>
+              <w:pStyle w:val="Compact"/>
+              <w:jc w:val="left"/>
+            </w:pPr>
+            <w:r>
+              <w:t xml:space="preserve">1.17 (0.93, 1.47)</w:t>
+            </w:r>
+          </w:p>
+        </w:tc>
+        <w:tc>
+          <w:p>
+            <w:pPr>
+              <w:pStyle w:val="Compact"/>
+              <w:jc w:val="left"/>
+            </w:pPr>
+            <w:r>
+              <w:t xml:space="preserve">1.41 (1.08, 1.84)*</w:t>
+            </w:r>
+          </w:p>
+        </w:tc>
+        <w:tc>
+          <w:p>
+            <w:pPr>
+              <w:pStyle w:val="Compact"/>
+              <w:jc w:val="left"/>
+            </w:pPr>
+            <w:r>
+              <w:t xml:space="preserve">2.25 (0.46,10.89)</w:t>
             </w:r>
           </w:p>
         </w:tc>
@@ -1620,62 +1813,51 @@
               <w:jc w:val="left"/>
             </w:pPr>
             <w:r>
-              <w:t xml:space="preserve">Sex(M)</w:t>
-            </w:r>
-          </w:p>
-        </w:tc>
-        <w:tc>
-          <w:p>
-            <w:pPr>
-              <w:pStyle w:val="Compact"/>
-              <w:jc w:val="left"/>
-            </w:pPr>
-            <w:r>
-              <w:t xml:space="preserve">1.49 (1.07, 2.06)*</w:t>
-            </w:r>
-          </w:p>
-        </w:tc>
-        <w:tc>
-          <w:p>
-            <w:pPr>
-              <w:pStyle w:val="Compact"/>
-              <w:jc w:val="left"/>
-            </w:pPr>
-            <w:r>
-              <w:t xml:space="preserve">1.35 (1.15, 1.60)*</w:t>
-            </w:r>
-          </w:p>
-        </w:tc>
-        <w:tc>
-          <w:p>
-            <w:pPr>
-              <w:pStyle w:val="Compact"/>
-              <w:jc w:val="left"/>
-            </w:pPr>
-            <w:r>
-              <w:t xml:space="preserve">0.90 (0.61, 1.33)</w:t>
-            </w:r>
-          </w:p>
-        </w:tc>
-        <w:tc>
-          <w:p>
-            <w:pPr>
-              <w:pStyle w:val="Compact"/>
-              <w:jc w:val="left"/>
-            </w:pPr>
-            <w:r>
-              <w:t xml:space="preserve">0.03 (0.00, 0.56)*</w:t>
-            </w:r>
-          </w:p>
-        </w:tc>
-        <w:tc>
-          <w:p>
-            <w:pPr>
-              <w:pStyle w:val="Compact"/>
-              <w:jc w:val="left"/>
-            </w:pPr>
-            <w:r>
-              <w:t xml:space="preserve">1.56 (1.30, 1.87)*</w:t>
+              <w:t xml:space="preserve">Age</w:t>
+            </w:r>
+          </w:p>
+        </w:tc>
+        <w:tc>
+          <w:p>
+            <w:pPr>
+              <w:pStyle w:val="Compact"/>
+              <w:jc w:val="left"/>
+            </w:pPr>
+            <w:r>
+              <w:t xml:space="preserve">1.11 (1.06, 1.17)*</w:t>
+            </w:r>
+          </w:p>
+        </w:tc>
+        <w:tc>
+          <w:p>
+            <w:pPr>
+              <w:pStyle w:val="Compact"/>
+              <w:jc w:val="left"/>
+            </w:pPr>
+            <w:r>
+              <w:t xml:space="preserve">1.05 (1.04, 1.06)*</w:t>
+            </w:r>
+          </w:p>
+        </w:tc>
+        <w:tc>
+          <w:p>
+            <w:pPr>
+              <w:pStyle w:val="Compact"/>
+              <w:jc w:val="left"/>
+            </w:pPr>
+            <w:r>
+              <w:t xml:space="preserve">1.08 (1.06, 1.09)*</w:t>
+            </w:r>
+          </w:p>
+        </w:tc>
+        <w:tc>
+          <w:p>
+            <w:pPr>
+              <w:pStyle w:val="Compact"/>
+              <w:jc w:val="left"/>
+            </w:pPr>
+            <w:r>
+              <w:t xml:space="preserve">1.30 (0.93, 1.81)</w:t>
             </w:r>
           </w:p>
         </w:tc>
@@ -1699,62 +1881,51 @@
               <w:jc w:val="left"/>
             </w:pPr>
             <w:r>
-              <w:t xml:space="preserve">Sex(M)</w:t>
-            </w:r>
-          </w:p>
-        </w:tc>
-        <w:tc>
-          <w:p>
-            <w:pPr>
-              <w:pStyle w:val="Compact"/>
-              <w:jc w:val="left"/>
-            </w:pPr>
-            <w:r>
-              <w:t xml:space="preserve">1.32 (0.82, 2.15)</w:t>
-            </w:r>
-          </w:p>
-        </w:tc>
-        <w:tc>
-          <w:p>
-            <w:pPr>
-              <w:pStyle w:val="Compact"/>
-              <w:jc w:val="left"/>
-            </w:pPr>
-            <w:r>
-              <w:t xml:space="preserve">1.69 (1.35, 2.12)*</w:t>
-            </w:r>
-          </w:p>
-        </w:tc>
-        <w:tc>
-          <w:p>
-            <w:pPr>
-              <w:pStyle w:val="Compact"/>
-              <w:jc w:val="left"/>
-            </w:pPr>
-            <w:r>
-              <w:t xml:space="preserve">1.05 (0.59, 1.86)</w:t>
-            </w:r>
-          </w:p>
-        </w:tc>
-        <w:tc>
-          <w:p>
-            <w:pPr>
-              <w:pStyle w:val="Compact"/>
-              <w:jc w:val="left"/>
-            </w:pPr>
-            <w:r>
-              <w:t xml:space="preserve">3.00 (1.59, 5.67)*</w:t>
-            </w:r>
-          </w:p>
-        </w:tc>
-        <w:tc>
-          <w:p>
-            <w:pPr>
-              <w:pStyle w:val="Compact"/>
-              <w:jc w:val="left"/>
-            </w:pPr>
-            <w:r>
-              <w:t xml:space="preserve">1.53 (1.00, 2.34)</w:t>
+              <w:t xml:space="preserve">Age</w:t>
+            </w:r>
+          </w:p>
+        </w:tc>
+        <w:tc>
+          <w:p>
+            <w:pPr>
+              <w:pStyle w:val="Compact"/>
+              <w:jc w:val="left"/>
+            </w:pPr>
+            <w:r>
+              <w:t xml:space="preserve">1.17 (1.09, 1.25)*</w:t>
+            </w:r>
+          </w:p>
+        </w:tc>
+        <w:tc>
+          <w:p>
+            <w:pPr>
+              <w:pStyle w:val="Compact"/>
+              <w:jc w:val="left"/>
+            </w:pPr>
+            <w:r>
+              <w:t xml:space="preserve">1.09 (1.07, 1.10)*</w:t>
+            </w:r>
+          </w:p>
+        </w:tc>
+        <w:tc>
+          <w:p>
+            <w:pPr>
+              <w:pStyle w:val="Compact"/>
+              <w:jc w:val="left"/>
+            </w:pPr>
+            <w:r>
+              <w:t xml:space="preserve">1.10 (1.07, 1.13)*</w:t>
+            </w:r>
+          </w:p>
+        </w:tc>
+        <w:tc>
+          <w:p>
+            <w:pPr>
+              <w:pStyle w:val="Compact"/>
+              <w:jc w:val="left"/>
+            </w:pPr>
+            <w:r>
+              <w:t xml:space="preserve">1.26 (1.08, 1.48)*</w:t>
             </w:r>
           </w:p>
         </w:tc>
@@ -1778,62 +1949,51 @@
               <w:jc w:val="left"/>
             </w:pPr>
             <w:r>
-              <w:t xml:space="preserve">Sex(M)</w:t>
-            </w:r>
-          </w:p>
-        </w:tc>
-        <w:tc>
-          <w:p>
-            <w:pPr>
-              <w:pStyle w:val="Compact"/>
-              <w:jc w:val="left"/>
-            </w:pPr>
-            <w:r>
-              <w:t xml:space="preserve">1.14 (0.64, 2.02)</w:t>
-            </w:r>
-          </w:p>
-        </w:tc>
-        <w:tc>
-          <w:p>
-            <w:pPr>
-              <w:pStyle w:val="Compact"/>
-              <w:jc w:val="left"/>
-            </w:pPr>
-            <w:r>
-              <w:t xml:space="preserve">0.91 (0.74, 1.11)</w:t>
-            </w:r>
-          </w:p>
-        </w:tc>
-        <w:tc>
-          <w:p>
-            <w:pPr>
-              <w:pStyle w:val="Compact"/>
-              <w:jc w:val="left"/>
-            </w:pPr>
-            <w:r>
-              <w:t xml:space="preserve">---</w:t>
-            </w:r>
-          </w:p>
-        </w:tc>
-        <w:tc>
-          <w:p>
-            <w:pPr>
-              <w:pStyle w:val="Compact"/>
-              <w:jc w:val="left"/>
-            </w:pPr>
-            <w:r>
-              <w:t xml:space="preserve">0.03 (0.00, 0.60)*</w:t>
-            </w:r>
-          </w:p>
-        </w:tc>
-        <w:tc>
-          <w:p>
-            <w:pPr>
-              <w:pStyle w:val="Compact"/>
-              <w:jc w:val="left"/>
-            </w:pPr>
-            <w:r>
-              <w:t xml:space="preserve">1.15 (0.93, 1.43)</w:t>
+              <w:t xml:space="preserve">Age</w:t>
+            </w:r>
+          </w:p>
+        </w:tc>
+        <w:tc>
+          <w:p>
+            <w:pPr>
+              <w:pStyle w:val="Compact"/>
+              <w:jc w:val="left"/>
+            </w:pPr>
+            <w:r>
+              <w:t xml:space="preserve">0.96 (0.88, 1.05)</w:t>
+            </w:r>
+          </w:p>
+        </w:tc>
+        <w:tc>
+          <w:p>
+            <w:pPr>
+              <w:pStyle w:val="Compact"/>
+              <w:jc w:val="left"/>
+            </w:pPr>
+            <w:r>
+              <w:t xml:space="preserve">0.96 (0.95, 0.97)*</w:t>
+            </w:r>
+          </w:p>
+        </w:tc>
+        <w:tc>
+          <w:p>
+            <w:pPr>
+              <w:pStyle w:val="Compact"/>
+              <w:jc w:val="left"/>
+            </w:pPr>
+            <w:r>
+              <w:t xml:space="preserve">0.98 (0.96, 0.99)*</w:t>
+            </w:r>
+          </w:p>
+        </w:tc>
+        <w:tc>
+          <w:p>
+            <w:pPr>
+              <w:pStyle w:val="Compact"/>
+              <w:jc w:val="left"/>
+            </w:pPr>
+            <w:r>
+              <w:t xml:space="preserve">1.09 (0.77, 1.53)</w:t>
             </w:r>
           </w:p>
         </w:tc>
@@ -1857,62 +2017,51 @@
               <w:jc w:val="left"/>
             </w:pPr>
             <w:r>
-              <w:t xml:space="preserve">Sex(M)</w:t>
-            </w:r>
-          </w:p>
-        </w:tc>
-        <w:tc>
-          <w:p>
-            <w:pPr>
-              <w:pStyle w:val="Compact"/>
-              <w:jc w:val="left"/>
-            </w:pPr>
-            <w:r>
-              <w:t xml:space="preserve">1.49 (1.06, 2.11)*</w:t>
-            </w:r>
-          </w:p>
-        </w:tc>
-        <w:tc>
-          <w:p>
-            <w:pPr>
-              <w:pStyle w:val="Compact"/>
-              <w:jc w:val="left"/>
-            </w:pPr>
-            <w:r>
-              <w:t xml:space="preserve">0.87 (0.65, 1.17)</w:t>
-            </w:r>
-          </w:p>
-        </w:tc>
-        <w:tc>
-          <w:p>
-            <w:pPr>
-              <w:pStyle w:val="Compact"/>
-              <w:jc w:val="left"/>
-            </w:pPr>
-            <w:r>
-              <w:t xml:space="preserve">1.83 (0.51, 6.54)</w:t>
-            </w:r>
-          </w:p>
-        </w:tc>
-        <w:tc>
-          <w:p>
-            <w:pPr>
-              <w:pStyle w:val="Compact"/>
-              <w:jc w:val="left"/>
-            </w:pPr>
-            <w:r>
-              <w:t xml:space="preserve">1.94 (0.86, 4.36)</w:t>
-            </w:r>
-          </w:p>
-        </w:tc>
-        <w:tc>
-          <w:p>
-            <w:pPr>
-              <w:pStyle w:val="Compact"/>
-              <w:jc w:val="left"/>
-            </w:pPr>
-            <w:r>
-              <w:t xml:space="preserve">0.89 (0.66, 1.21)</w:t>
+              <w:t xml:space="preserve">Age</w:t>
+            </w:r>
+          </w:p>
+        </w:tc>
+        <w:tc>
+          <w:p>
+            <w:pPr>
+              <w:pStyle w:val="Compact"/>
+              <w:jc w:val="left"/>
+            </w:pPr>
+            <w:r>
+              <w:t xml:space="preserve">1.06 (1.02, 1.12)*</w:t>
+            </w:r>
+          </w:p>
+        </w:tc>
+        <w:tc>
+          <w:p>
+            <w:pPr>
+              <w:pStyle w:val="Compact"/>
+              <w:jc w:val="left"/>
+            </w:pPr>
+            <w:r>
+              <w:t xml:space="preserve">1.11 (1.09, 1.13)*</w:t>
+            </w:r>
+          </w:p>
+        </w:tc>
+        <w:tc>
+          <w:p>
+            <w:pPr>
+              <w:pStyle w:val="Compact"/>
+              <w:jc w:val="left"/>
+            </w:pPr>
+            <w:r>
+              <w:t xml:space="preserve">1.04 (1.02, 1.06)*</w:t>
+            </w:r>
+          </w:p>
+        </w:tc>
+        <w:tc>
+          <w:p>
+            <w:pPr>
+              <w:pStyle w:val="Compact"/>
+              <w:jc w:val="left"/>
+            </w:pPr>
+            <w:r>
+              <w:t xml:space="preserve">0.97 (0.83, 1.12)</w:t>
             </w:r>
           </w:p>
         </w:tc>
@@ -1936,62 +2085,51 @@
               <w:jc w:val="left"/>
             </w:pPr>
             <w:r>
-              <w:t xml:space="preserve">Sex(M)</w:t>
-            </w:r>
-          </w:p>
-        </w:tc>
-        <w:tc>
-          <w:p>
-            <w:pPr>
-              <w:pStyle w:val="Compact"/>
-              <w:jc w:val="left"/>
-            </w:pPr>
-            <w:r>
-              <w:t xml:space="preserve">0.61 (0.06, 6.10)</w:t>
-            </w:r>
-          </w:p>
-        </w:tc>
-        <w:tc>
-          <w:p>
-            <w:pPr>
-              <w:pStyle w:val="Compact"/>
-              <w:jc w:val="left"/>
-            </w:pPr>
-            <w:r>
-              <w:t xml:space="preserve">2.37 (1.57, 3.58)*</w:t>
-            </w:r>
-          </w:p>
-        </w:tc>
-        <w:tc>
-          <w:p>
-            <w:pPr>
-              <w:pStyle w:val="Compact"/>
-              <w:jc w:val="left"/>
-            </w:pPr>
-            <w:r>
-              <w:t xml:space="preserve">---</w:t>
-            </w:r>
-          </w:p>
-        </w:tc>
-        <w:tc>
-          <w:p>
-            <w:pPr>
-              <w:pStyle w:val="Compact"/>
-              <w:jc w:val="left"/>
-            </w:pPr>
-            <w:r>
-              <w:t xml:space="preserve">0.28 (0.00,93.13)</w:t>
-            </w:r>
-          </w:p>
-        </w:tc>
-        <w:tc>
-          <w:p>
-            <w:pPr>
-              <w:pStyle w:val="Compact"/>
-              <w:jc w:val="left"/>
-            </w:pPr>
-            <w:r>
-              <w:t xml:space="preserve">1.61 (0.93, 2.76)</w:t>
+              <w:t xml:space="preserve">Age</w:t>
+            </w:r>
+          </w:p>
+        </w:tc>
+        <w:tc>
+          <w:p>
+            <w:pPr>
+              <w:pStyle w:val="Compact"/>
+              <w:jc w:val="left"/>
+            </w:pPr>
+            <w:r>
+              <w:t xml:space="preserve">1.21 (1.06, 1.38)*</w:t>
+            </w:r>
+          </w:p>
+        </w:tc>
+        <w:tc>
+          <w:p>
+            <w:pPr>
+              <w:pStyle w:val="Compact"/>
+              <w:jc w:val="left"/>
+            </w:pPr>
+            <w:r>
+              <w:t xml:space="preserve">1.05 (1.03, 1.08)*</w:t>
+            </w:r>
+          </w:p>
+        </w:tc>
+        <w:tc>
+          <w:p>
+            <w:pPr>
+              <w:pStyle w:val="Compact"/>
+              <w:jc w:val="left"/>
+            </w:pPr>
+            <w:r>
+              <w:t xml:space="preserve">1.07 (1.02, 1.12)*</w:t>
+            </w:r>
+          </w:p>
+        </w:tc>
+        <w:tc>
+          <w:p>
+            <w:pPr>
+              <w:pStyle w:val="Compact"/>
+              <w:jc w:val="left"/>
+            </w:pPr>
+            <w:r>
+              <w:t xml:space="preserve">0.83 (0.57, 1.19)</w:t>
             </w:r>
           </w:p>
         </w:tc>
@@ -2015,85 +2153,6 @@
               <w:jc w:val="left"/>
             </w:pPr>
             <w:r>
-              <w:t xml:space="preserve">Sex(M)</w:t>
-            </w:r>
-          </w:p>
-        </w:tc>
-        <w:tc>
-          <w:p>
-            <w:pPr>
-              <w:pStyle w:val="Compact"/>
-              <w:jc w:val="left"/>
-            </w:pPr>
-            <w:r>
-              <w:t xml:space="preserve">1.52 (1.17, 1.97)*</w:t>
-            </w:r>
-          </w:p>
-        </w:tc>
-        <w:tc>
-          <w:p>
-            <w:pPr>
-              <w:pStyle w:val="Compact"/>
-              <w:jc w:val="left"/>
-            </w:pPr>
-            <w:r>
-              <w:t xml:space="preserve">1.17 (0.93, 1.47)</w:t>
-            </w:r>
-          </w:p>
-        </w:tc>
-        <w:tc>
-          <w:p>
-            <w:pPr>
-              <w:pStyle w:val="Compact"/>
-              <w:jc w:val="left"/>
-            </w:pPr>
-            <w:r>
-              <w:t xml:space="preserve">---</w:t>
-            </w:r>
-          </w:p>
-        </w:tc>
-        <w:tc>
-          <w:p>
-            <w:pPr>
-              <w:pStyle w:val="Compact"/>
-              <w:jc w:val="left"/>
-            </w:pPr>
-            <w:r>
-              <w:t xml:space="preserve">2.25 (0.46,10.89)</w:t>
-            </w:r>
-          </w:p>
-        </w:tc>
-        <w:tc>
-          <w:p>
-            <w:pPr>
-              <w:pStyle w:val="Compact"/>
-              <w:jc w:val="left"/>
-            </w:pPr>
-            <w:r>
-              <w:t xml:space="preserve">1.41 (1.08, 1.84)*</w:t>
-            </w:r>
-          </w:p>
-        </w:tc>
-      </w:tr>
-      <w:tr>
-        <w:tc>
-          <w:p>
-            <w:pPr>
-              <w:pStyle w:val="Compact"/>
-              <w:jc w:val="left"/>
-            </w:pPr>
-            <w:r>
-              <w:t xml:space="preserve">State 1 - State 2</w:t>
-            </w:r>
-          </w:p>
-        </w:tc>
-        <w:tc>
-          <w:p>
-            <w:pPr>
-              <w:pStyle w:val="Compact"/>
-              <w:jc w:val="left"/>
-            </w:pPr>
-            <w:r>
               <w:t xml:space="preserve">Age</w:t>
             </w:r>
           </w:p>
@@ -2105,401 +2164,6 @@
               <w:jc w:val="left"/>
             </w:pPr>
             <w:r>
-              <w:t xml:space="preserve">1.11 (1.06, 1.17)*</w:t>
-            </w:r>
-          </w:p>
-        </w:tc>
-        <w:tc>
-          <w:p>
-            <w:pPr>
-              <w:pStyle w:val="Compact"/>
-              <w:jc w:val="left"/>
-            </w:pPr>
-            <w:r>
-              <w:t xml:space="preserve">1.05 (1.04, 1.06)*</w:t>
-            </w:r>
-          </w:p>
-        </w:tc>
-        <w:tc>
-          <w:p>
-            <w:pPr>
-              <w:pStyle w:val="Compact"/>
-              <w:jc w:val="left"/>
-            </w:pPr>
-            <w:r>
-              <w:t xml:space="preserve">1.02 (0.95, 1.10)</w:t>
-            </w:r>
-          </w:p>
-        </w:tc>
-        <w:tc>
-          <w:p>
-            <w:pPr>
-              <w:pStyle w:val="Compact"/>
-              <w:jc w:val="left"/>
-            </w:pPr>
-            <w:r>
-              <w:t xml:space="preserve">1.30 (0.93, 1.81)</w:t>
-            </w:r>
-          </w:p>
-        </w:tc>
-        <w:tc>
-          <w:p>
-            <w:pPr>
-              <w:pStyle w:val="Compact"/>
-              <w:jc w:val="left"/>
-            </w:pPr>
-            <w:r>
-              <w:t xml:space="preserve">1.08 (1.06, 1.09)*</w:t>
-            </w:r>
-          </w:p>
-        </w:tc>
-      </w:tr>
-      <w:tr>
-        <w:tc>
-          <w:p>
-            <w:pPr>
-              <w:pStyle w:val="Compact"/>
-              <w:jc w:val="left"/>
-            </w:pPr>
-            <w:r>
-              <w:t xml:space="preserve">State 1 - State 4</w:t>
-            </w:r>
-          </w:p>
-        </w:tc>
-        <w:tc>
-          <w:p>
-            <w:pPr>
-              <w:pStyle w:val="Compact"/>
-              <w:jc w:val="left"/>
-            </w:pPr>
-            <w:r>
-              <w:t xml:space="preserve">Age</w:t>
-            </w:r>
-          </w:p>
-        </w:tc>
-        <w:tc>
-          <w:p>
-            <w:pPr>
-              <w:pStyle w:val="Compact"/>
-              <w:jc w:val="left"/>
-            </w:pPr>
-            <w:r>
-              <w:t xml:space="preserve">1.17 (1.09, 1.25)*</w:t>
-            </w:r>
-          </w:p>
-        </w:tc>
-        <w:tc>
-          <w:p>
-            <w:pPr>
-              <w:pStyle w:val="Compact"/>
-              <w:jc w:val="left"/>
-            </w:pPr>
-            <w:r>
-              <w:t xml:space="preserve">1.09 (1.07, 1.10)*</w:t>
-            </w:r>
-          </w:p>
-        </w:tc>
-        <w:tc>
-          <w:p>
-            <w:pPr>
-              <w:pStyle w:val="Compact"/>
-              <w:jc w:val="left"/>
-            </w:pPr>
-            <w:r>
-              <w:t xml:space="preserve">1.12 (1.04, 1.20)*</w:t>
-            </w:r>
-          </w:p>
-        </w:tc>
-        <w:tc>
-          <w:p>
-            <w:pPr>
-              <w:pStyle w:val="Compact"/>
-              <w:jc w:val="left"/>
-            </w:pPr>
-            <w:r>
-              <w:t xml:space="preserve">1.26 (1.08, 1.48)*</w:t>
-            </w:r>
-          </w:p>
-        </w:tc>
-        <w:tc>
-          <w:p>
-            <w:pPr>
-              <w:pStyle w:val="Compact"/>
-              <w:jc w:val="left"/>
-            </w:pPr>
-            <w:r>
-              <w:t xml:space="preserve">1.10 (1.07, 1.13)*</w:t>
-            </w:r>
-          </w:p>
-        </w:tc>
-      </w:tr>
-      <w:tr>
-        <w:tc>
-          <w:p>
-            <w:pPr>
-              <w:pStyle w:val="Compact"/>
-              <w:jc w:val="left"/>
-            </w:pPr>
-            <w:r>
-              <w:t xml:space="preserve">State 2 - State 1</w:t>
-            </w:r>
-          </w:p>
-        </w:tc>
-        <w:tc>
-          <w:p>
-            <w:pPr>
-              <w:pStyle w:val="Compact"/>
-              <w:jc w:val="left"/>
-            </w:pPr>
-            <w:r>
-              <w:t xml:space="preserve">Age</w:t>
-            </w:r>
-          </w:p>
-        </w:tc>
-        <w:tc>
-          <w:p>
-            <w:pPr>
-              <w:pStyle w:val="Compact"/>
-              <w:jc w:val="left"/>
-            </w:pPr>
-            <w:r>
-              <w:t xml:space="preserve">0.96 (0.88, 1.05)</w:t>
-            </w:r>
-          </w:p>
-        </w:tc>
-        <w:tc>
-          <w:p>
-            <w:pPr>
-              <w:pStyle w:val="Compact"/>
-              <w:jc w:val="left"/>
-            </w:pPr>
-            <w:r>
-              <w:t xml:space="preserve">0.96 (0.95, 0.97)*</w:t>
-            </w:r>
-          </w:p>
-        </w:tc>
-        <w:tc>
-          <w:p>
-            <w:pPr>
-              <w:pStyle w:val="Compact"/>
-              <w:jc w:val="left"/>
-            </w:pPr>
-            <w:r>
-              <w:t xml:space="preserve">0.91 (0.86, 0.97)*</w:t>
-            </w:r>
-          </w:p>
-        </w:tc>
-        <w:tc>
-          <w:p>
-            <w:pPr>
-              <w:pStyle w:val="Compact"/>
-              <w:jc w:val="left"/>
-            </w:pPr>
-            <w:r>
-              <w:t xml:space="preserve">1.09 (0.77, 1.53)</w:t>
-            </w:r>
-          </w:p>
-        </w:tc>
-        <w:tc>
-          <w:p>
-            <w:pPr>
-              <w:pStyle w:val="Compact"/>
-              <w:jc w:val="left"/>
-            </w:pPr>
-            <w:r>
-              <w:t xml:space="preserve">0.98 (0.96, 0.99)*</w:t>
-            </w:r>
-          </w:p>
-        </w:tc>
-      </w:tr>
-      <w:tr>
-        <w:tc>
-          <w:p>
-            <w:pPr>
-              <w:pStyle w:val="Compact"/>
-              <w:jc w:val="left"/>
-            </w:pPr>
-            <w:r>
-              <w:t xml:space="preserve">State 2 - State 3</w:t>
-            </w:r>
-          </w:p>
-        </w:tc>
-        <w:tc>
-          <w:p>
-            <w:pPr>
-              <w:pStyle w:val="Compact"/>
-              <w:jc w:val="left"/>
-            </w:pPr>
-            <w:r>
-              <w:t xml:space="preserve">Age</w:t>
-            </w:r>
-          </w:p>
-        </w:tc>
-        <w:tc>
-          <w:p>
-            <w:pPr>
-              <w:pStyle w:val="Compact"/>
-              <w:jc w:val="left"/>
-            </w:pPr>
-            <w:r>
-              <w:t xml:space="preserve">1.06 (1.02, 1.12)*</w:t>
-            </w:r>
-          </w:p>
-        </w:tc>
-        <w:tc>
-          <w:p>
-            <w:pPr>
-              <w:pStyle w:val="Compact"/>
-              <w:jc w:val="left"/>
-            </w:pPr>
-            <w:r>
-              <w:t xml:space="preserve">1.11 (1.09, 1.13)*</w:t>
-            </w:r>
-          </w:p>
-        </w:tc>
-        <w:tc>
-          <w:p>
-            <w:pPr>
-              <w:pStyle w:val="Compact"/>
-              <w:jc w:val="left"/>
-            </w:pPr>
-            <w:r>
-              <w:t xml:space="preserve">1.15 (0.98, 1.35)</w:t>
-            </w:r>
-          </w:p>
-        </w:tc>
-        <w:tc>
-          <w:p>
-            <w:pPr>
-              <w:pStyle w:val="Compact"/>
-              <w:jc w:val="left"/>
-            </w:pPr>
-            <w:r>
-              <w:t xml:space="preserve">0.97 (0.83, 1.12)</w:t>
-            </w:r>
-          </w:p>
-        </w:tc>
-        <w:tc>
-          <w:p>
-            <w:pPr>
-              <w:pStyle w:val="Compact"/>
-              <w:jc w:val="left"/>
-            </w:pPr>
-            <w:r>
-              <w:t xml:space="preserve">1.04 (1.02, 1.06)*</w:t>
-            </w:r>
-          </w:p>
-        </w:tc>
-      </w:tr>
-      <w:tr>
-        <w:tc>
-          <w:p>
-            <w:pPr>
-              <w:pStyle w:val="Compact"/>
-              <w:jc w:val="left"/>
-            </w:pPr>
-            <w:r>
-              <w:t xml:space="preserve">State 2 - State 4</w:t>
-            </w:r>
-          </w:p>
-        </w:tc>
-        <w:tc>
-          <w:p>
-            <w:pPr>
-              <w:pStyle w:val="Compact"/>
-              <w:jc w:val="left"/>
-            </w:pPr>
-            <w:r>
-              <w:t xml:space="preserve">Age</w:t>
-            </w:r>
-          </w:p>
-        </w:tc>
-        <w:tc>
-          <w:p>
-            <w:pPr>
-              <w:pStyle w:val="Compact"/>
-              <w:jc w:val="left"/>
-            </w:pPr>
-            <w:r>
-              <w:t xml:space="preserve">1.21 (1.06, 1.38)*</w:t>
-            </w:r>
-          </w:p>
-        </w:tc>
-        <w:tc>
-          <w:p>
-            <w:pPr>
-              <w:pStyle w:val="Compact"/>
-              <w:jc w:val="left"/>
-            </w:pPr>
-            <w:r>
-              <w:t xml:space="preserve">1.05 (1.03, 1.08)*</w:t>
-            </w:r>
-          </w:p>
-        </w:tc>
-        <w:tc>
-          <w:p>
-            <w:pPr>
-              <w:pStyle w:val="Compact"/>
-              <w:jc w:val="left"/>
-            </w:pPr>
-            <w:r>
-              <w:t xml:space="preserve">1.26 (0.96, 1.66)</w:t>
-            </w:r>
-          </w:p>
-        </w:tc>
-        <w:tc>
-          <w:p>
-            <w:pPr>
-              <w:pStyle w:val="Compact"/>
-              <w:jc w:val="left"/>
-            </w:pPr>
-            <w:r>
-              <w:t xml:space="preserve">0.83 (0.57, 1.19)</w:t>
-            </w:r>
-          </w:p>
-        </w:tc>
-        <w:tc>
-          <w:p>
-            <w:pPr>
-              <w:pStyle w:val="Compact"/>
-              <w:jc w:val="left"/>
-            </w:pPr>
-            <w:r>
-              <w:t xml:space="preserve">1.07 (1.02, 1.12)*</w:t>
-            </w:r>
-          </w:p>
-        </w:tc>
-      </w:tr>
-      <w:tr>
-        <w:tc>
-          <w:p>
-            <w:pPr>
-              <w:pStyle w:val="Compact"/>
-              <w:jc w:val="left"/>
-            </w:pPr>
-            <w:r>
-              <w:t xml:space="preserve">State 3 - State 4</w:t>
-            </w:r>
-          </w:p>
-        </w:tc>
-        <w:tc>
-          <w:p>
-            <w:pPr>
-              <w:pStyle w:val="Compact"/>
-              <w:jc w:val="left"/>
-            </w:pPr>
-            <w:r>
-              <w:t xml:space="preserve">Age</w:t>
-            </w:r>
-          </w:p>
-        </w:tc>
-        <w:tc>
-          <w:p>
-            <w:pPr>
-              <w:pStyle w:val="Compact"/>
-              <w:jc w:val="left"/>
-            </w:pPr>
-            <w:r>
               <w:t xml:space="preserve">1.04 (1.01, 1.08)*</w:t>
             </w:r>
           </w:p>
@@ -2522,7 +2186,7 @@
               <w:jc w:val="left"/>
             </w:pPr>
             <w:r>
-              <w:t xml:space="preserve">---</w:t>
+              <w:t xml:space="preserve">1.05 (1.03, 1.07)*</w:t>
             </w:r>
           </w:p>
         </w:tc>
@@ -2534,17 +2198,6 @@
             </w:pPr>
             <w:r>
               <w:t xml:space="preserve">0.77 (0.61, 0.97)*</w:t>
-            </w:r>
-          </w:p>
-        </w:tc>
-        <w:tc>
-          <w:p>
-            <w:pPr>
-              <w:pStyle w:val="Compact"/>
-              <w:jc w:val="left"/>
-            </w:pPr>
-            <w:r>
-              <w:t xml:space="preserve">1.05 (1.03, 1.07)*</w:t>
             </w:r>
           </w:p>
         </w:tc>
@@ -2606,7 +2259,7 @@
               <w:jc w:val="left"/>
             </w:pPr>
             <w:r>
-              <w:t xml:space="preserve">0.93 (0.89, 0.97)*</w:t>
+              <w:t xml:space="preserve">0.75 (0.67, 0.84)*</w:t>
             </w:r>
           </w:p>
         </w:tc>
@@ -2621,17 +2274,6 @@
             </w:r>
           </w:p>
         </w:tc>
-        <w:tc>
-          <w:p>
-            <w:pPr>
-              <w:pStyle w:val="Compact"/>
-              <w:jc w:val="left"/>
-            </w:pPr>
-            <w:r>
-              <w:t xml:space="preserve">0.75 (0.67, 0.84)*</w:t>
-            </w:r>
-          </w:p>
-        </w:tc>
       </w:tr>
       <w:tr>
         <w:tc>
@@ -2674,7 +2316,7 @@
               <w:jc w:val="left"/>
             </w:pPr>
             <w:r>
-              <w:t xml:space="preserve">0.96 (0.90, 1.02)</w:t>
+              <w:t xml:space="preserve">0.64 (0.49, 0.82)*</w:t>
             </w:r>
           </w:p>
         </w:tc>
@@ -2689,17 +2331,6 @@
             </w:r>
           </w:p>
         </w:tc>
-        <w:tc>
-          <w:p>
-            <w:pPr>
-              <w:pStyle w:val="Compact"/>
-              <w:jc w:val="left"/>
-            </w:pPr>
-            <w:r>
-              <w:t xml:space="preserve">0.64 (0.49, 0.82)*</w:t>
-            </w:r>
-          </w:p>
-        </w:tc>
       </w:tr>
       <w:tr>
         <w:tc>
@@ -2742,7 +2373,7 @@
               <w:jc w:val="left"/>
             </w:pPr>
             <w:r>
-              <w:t xml:space="preserve">---</w:t>
+              <w:t xml:space="preserve">1.11 (0.97, 1.27)</w:t>
             </w:r>
           </w:p>
         </w:tc>
@@ -2757,17 +2388,6 @@
             </w:r>
           </w:p>
         </w:tc>
-        <w:tc>
-          <w:p>
-            <w:pPr>
-              <w:pStyle w:val="Compact"/>
-              <w:jc w:val="left"/>
-            </w:pPr>
-            <w:r>
-              <w:t xml:space="preserve">1.11 (0.97, 1.27)</w:t>
-            </w:r>
-          </w:p>
-        </w:tc>
       </w:tr>
       <w:tr>
         <w:tc>
@@ -2810,7 +2430,7 @@
               <w:jc w:val="left"/>
             </w:pPr>
             <w:r>
-              <w:t xml:space="preserve">0.99 (0.87, 1.12)</w:t>
+              <w:t xml:space="preserve">0.68 (0.58, 0.80)*</w:t>
             </w:r>
           </w:p>
         </w:tc>
@@ -2825,17 +2445,6 @@
             </w:r>
           </w:p>
         </w:tc>
-        <w:tc>
-          <w:p>
-            <w:pPr>
-              <w:pStyle w:val="Compact"/>
-              <w:jc w:val="left"/>
-            </w:pPr>
-            <w:r>
-              <w:t xml:space="preserve">0.68 (0.58, 0.80)*</w:t>
-            </w:r>
-          </w:p>
-        </w:tc>
       </w:tr>
       <w:tr>
         <w:tc>
@@ -2878,7 +2487,7 @@
               <w:jc w:val="left"/>
             </w:pPr>
             <w:r>
-              <w:t xml:space="preserve">1.07 (0.89, 1.27)</w:t>
+              <w:t xml:space="preserve">1.12 (0.75, 1.66)</w:t>
             </w:r>
           </w:p>
         </w:tc>
@@ -2893,17 +2502,6 @@
             </w:r>
           </w:p>
         </w:tc>
-        <w:tc>
-          <w:p>
-            <w:pPr>
-              <w:pStyle w:val="Compact"/>
-              <w:jc w:val="left"/>
-            </w:pPr>
-            <w:r>
-              <w:t xml:space="preserve">1.12 (0.75, 1.66)</w:t>
-            </w:r>
-          </w:p>
-        </w:tc>
       </w:tr>
       <w:tr>
         <w:tc>
@@ -2946,7 +2544,7 @@
               <w:jc w:val="left"/>
             </w:pPr>
             <w:r>
-              <w:t xml:space="preserve">---</w:t>
+              <w:t xml:space="preserve">0.80 (0.69, 0.93)*</w:t>
             </w:r>
           </w:p>
         </w:tc>
@@ -2958,17 +2556,6 @@
             </w:pPr>
             <w:r>
               <w:t xml:space="preserve">0.92 (0.66, 1.28)</w:t>
-            </w:r>
-          </w:p>
-        </w:tc>
-        <w:tc>
-          <w:p>
-            <w:pPr>
-              <w:pStyle w:val="Compact"/>
-              <w:jc w:val="left"/>
-            </w:pPr>
-            <w:r>
-              <w:t xml:space="preserve">0.80 (0.69, 0.93)*</w:t>
             </w:r>
           </w:p>
         </w:tc>
@@ -3030,7 +2617,7 @@
               <w:jc w:val="left"/>
             </w:pPr>
             <w:r>
-              <w:t xml:space="preserve">0.98 (0.93, 1.02)</w:t>
+              <w:t xml:space="preserve">0.98 (0.97, 0.99)*</w:t>
             </w:r>
           </w:p>
         </w:tc>
@@ -3045,17 +2632,6 @@
             </w:r>
           </w:p>
         </w:tc>
-        <w:tc>
-          <w:p>
-            <w:pPr>
-              <w:pStyle w:val="Compact"/>
-              <w:jc w:val="left"/>
-            </w:pPr>
-            <w:r>
-              <w:t xml:space="preserve">0.98 (0.97, 0.99)*</w:t>
-            </w:r>
-          </w:p>
-        </w:tc>
       </w:tr>
       <w:tr>
         <w:tc>
@@ -3098,7 +2674,7 @@
               <w:jc w:val="left"/>
             </w:pPr>
             <w:r>
-              <w:t xml:space="preserve">0.98 (0.91, 1.05)</w:t>
+              <w:t xml:space="preserve">0.96 (0.93, 1.00)*</w:t>
             </w:r>
           </w:p>
         </w:tc>
@@ -3113,17 +2689,6 @@
             </w:r>
           </w:p>
         </w:tc>
-        <w:tc>
-          <w:p>
-            <w:pPr>
-              <w:pStyle w:val="Compact"/>
-              <w:jc w:val="left"/>
-            </w:pPr>
-            <w:r>
-              <w:t xml:space="preserve">0.96 (0.93, 1.00)*</w:t>
-            </w:r>
-          </w:p>
-        </w:tc>
       </w:tr>
       <w:tr>
         <w:tc>
@@ -3166,7 +2731,7 @@
               <w:jc w:val="left"/>
             </w:pPr>
             <w:r>
-              <w:t xml:space="preserve">---</w:t>
+              <w:t xml:space="preserve">1.01 (0.99, 1.02)</w:t>
             </w:r>
           </w:p>
         </w:tc>
@@ -3181,17 +2746,6 @@
             </w:r>
           </w:p>
         </w:tc>
-        <w:tc>
-          <w:p>
-            <w:pPr>
-              <w:pStyle w:val="Compact"/>
-              <w:jc w:val="left"/>
-            </w:pPr>
-            <w:r>
-              <w:t xml:space="preserve">1.01 (0.99, 1.02)</w:t>
-            </w:r>
-          </w:p>
-        </w:tc>
       </w:tr>
       <w:tr>
         <w:tc>
@@ -3234,7 +2788,7 @@
               <w:jc w:val="left"/>
             </w:pPr>
             <w:r>
-              <w:t xml:space="preserve">0.99 (0.85, 1.15)</w:t>
+              <w:t xml:space="preserve">0.98 (0.96, 1.01)</w:t>
             </w:r>
           </w:p>
         </w:tc>
@@ -3249,17 +2803,6 @@
             </w:r>
           </w:p>
         </w:tc>
-        <w:tc>
-          <w:p>
-            <w:pPr>
-              <w:pStyle w:val="Compact"/>
-              <w:jc w:val="left"/>
-            </w:pPr>
-            <w:r>
-              <w:t xml:space="preserve">0.98 (0.96, 1.01)</w:t>
-            </w:r>
-          </w:p>
-        </w:tc>
       </w:tr>
       <w:tr>
         <w:tc>
@@ -3302,7 +2845,7 @@
               <w:jc w:val="left"/>
             </w:pPr>
             <w:r>
-              <w:t xml:space="preserve">0.77 (0.55, 1.10)</w:t>
+              <w:t xml:space="preserve">0.98 (0.94, 1.03)</w:t>
             </w:r>
           </w:p>
         </w:tc>
@@ -3317,17 +2860,6 @@
             </w:r>
           </w:p>
         </w:tc>
-        <w:tc>
-          <w:p>
-            <w:pPr>
-              <w:pStyle w:val="Compact"/>
-              <w:jc w:val="left"/>
-            </w:pPr>
-            <w:r>
-              <w:t xml:space="preserve">0.98 (0.94, 1.03)</w:t>
-            </w:r>
-          </w:p>
-        </w:tc>
       </w:tr>
       <w:tr>
         <w:tc>
@@ -3370,7 +2902,7 @@
               <w:jc w:val="left"/>
             </w:pPr>
             <w:r>
-              <w:t xml:space="preserve">---</w:t>
+              <w:t xml:space="preserve">0.99 (0.96, 1.01)</w:t>
             </w:r>
           </w:p>
         </w:tc>
@@ -3382,17 +2914,6 @@
             </w:pPr>
             <w:r>
               <w:t xml:space="preserve">1.00 (0.91, 1.09)</w:t>
-            </w:r>
-          </w:p>
-        </w:tc>
-        <w:tc>
-          <w:p>
-            <w:pPr>
-              <w:pStyle w:val="Compact"/>
-              <w:jc w:val="left"/>
-            </w:pPr>
-            <w:r>
-              <w:t xml:space="preserve">0.99 (0.96, 1.01)</w:t>
             </w:r>
           </w:p>
         </w:tc>
@@ -3454,6 +2975,166 @@
               <w:jc w:val="left"/>
             </w:pPr>
             <w:r>
+              <w:t xml:space="preserve">0.95 (0.92, 0.97)*</w:t>
+            </w:r>
+          </w:p>
+        </w:tc>
+        <w:tc>
+          <w:p>
+            <w:pPr>
+              <w:pStyle w:val="Compact"/>
+              <w:jc w:val="left"/>
+            </w:pPr>
+            <w:r>
+              <w:t xml:space="preserve">1.04 (0.89, 1.23)</w:t>
+            </w:r>
+          </w:p>
+        </w:tc>
+      </w:tr>
+      <w:tr>
+        <w:tc>
+          <w:p>
+            <w:pPr>
+              <w:pStyle w:val="Compact"/>
+              <w:jc w:val="left"/>
+            </w:pPr>
+            <w:r>
+              <w:t xml:space="preserve">State 1 - State 4</w:t>
+            </w:r>
+          </w:p>
+        </w:tc>
+        <w:tc>
+          <w:p>
+            <w:pPr>
+              <w:pStyle w:val="Compact"/>
+              <w:jc w:val="left"/>
+            </w:pPr>
+            <w:r>
+              <w:t xml:space="preserve">1.07 (1.00, 1.15)</w:t>
+            </w:r>
+          </w:p>
+        </w:tc>
+        <w:tc>
+          <w:p>
+            <w:pPr>
+              <w:pStyle w:val="Compact"/>
+              <w:jc w:val="left"/>
+            </w:pPr>
+            <w:r>
+              <w:t xml:space="preserve">0.99 (0.96, 1.02)</w:t>
+            </w:r>
+          </w:p>
+        </w:tc>
+        <w:tc>
+          <w:p>
+            <w:pPr>
+              <w:pStyle w:val="Compact"/>
+              <w:jc w:val="left"/>
+            </w:pPr>
+            <w:r>
+              <w:t xml:space="preserve">0.98 (0.92, 1.04)</w:t>
+            </w:r>
+          </w:p>
+        </w:tc>
+        <w:tc>
+          <w:p>
+            <w:pPr>
+              <w:pStyle w:val="Compact"/>
+              <w:jc w:val="left"/>
+            </w:pPr>
+            <w:r>
+              <w:t xml:space="preserve">0.97 (0.91, 1.04)</w:t>
+            </w:r>
+          </w:p>
+        </w:tc>
+      </w:tr>
+      <w:tr>
+        <w:tc>
+          <w:p>
+            <w:pPr>
+              <w:pStyle w:val="Compact"/>
+              <w:jc w:val="left"/>
+            </w:pPr>
+            <w:r>
+              <w:t xml:space="preserve">State 2 - State 1</w:t>
+            </w:r>
+          </w:p>
+        </w:tc>
+        <w:tc>
+          <w:p>
+            <w:pPr>
+              <w:pStyle w:val="Compact"/>
+              <w:jc w:val="left"/>
+            </w:pPr>
+            <w:r>
+              <w:t xml:space="preserve">1.13 (0.95, 1.35)</w:t>
+            </w:r>
+          </w:p>
+        </w:tc>
+        <w:tc>
+          <w:p>
+            <w:pPr>
+              <w:pStyle w:val="Compact"/>
+              <w:jc w:val="left"/>
+            </w:pPr>
+            <w:r>
+              <w:t xml:space="preserve">1.06 (1.03, 1.09)*</w:t>
+            </w:r>
+          </w:p>
+        </w:tc>
+        <w:tc>
+          <w:p>
+            <w:pPr>
+              <w:pStyle w:val="Compact"/>
+              <w:jc w:val="left"/>
+            </w:pPr>
+            <w:r>
+              <w:t xml:space="preserve">1.02 (0.99, 1.05)</w:t>
+            </w:r>
+          </w:p>
+        </w:tc>
+        <w:tc>
+          <w:p>
+            <w:pPr>
+              <w:pStyle w:val="Compact"/>
+              <w:jc w:val="left"/>
+            </w:pPr>
+            <w:r>
+              <w:t xml:space="preserve">1.10 (0.93, 1.30)</w:t>
+            </w:r>
+          </w:p>
+        </w:tc>
+      </w:tr>
+      <w:tr>
+        <w:tc>
+          <w:p>
+            <w:pPr>
+              <w:pStyle w:val="Compact"/>
+              <w:jc w:val="left"/>
+            </w:pPr>
+            <w:r>
+              <w:t xml:space="preserve">State 2 - State 3</w:t>
+            </w:r>
+          </w:p>
+        </w:tc>
+        <w:tc>
+          <w:p>
+            <w:pPr>
+              <w:pStyle w:val="Compact"/>
+              <w:jc w:val="left"/>
+            </w:pPr>
+            <w:r>
+              <w:t xml:space="preserve">1.04 (0.94, 1.14)</w:t>
+            </w:r>
+          </w:p>
+        </w:tc>
+        <w:tc>
+          <w:p>
+            <w:pPr>
+              <w:pStyle w:val="Compact"/>
+              <w:jc w:val="left"/>
+            </w:pPr>
+            <w:r>
               <w:t xml:space="preserve">1.00 (0.96, 1.05)</w:t>
             </w:r>
           </w:p>
@@ -3465,75 +3146,42 @@
               <w:jc w:val="left"/>
             </w:pPr>
             <w:r>
-              <w:t xml:space="preserve">1.04 (0.89, 1.23)</w:t>
-            </w:r>
-          </w:p>
-        </w:tc>
-        <w:tc>
-          <w:p>
-            <w:pPr>
-              <w:pStyle w:val="Compact"/>
-              <w:jc w:val="left"/>
-            </w:pPr>
-            <w:r>
-              <w:t xml:space="preserve">0.95 (0.92, 0.97)*</w:t>
-            </w:r>
-          </w:p>
-        </w:tc>
-      </w:tr>
-      <w:tr>
-        <w:tc>
-          <w:p>
-            <w:pPr>
-              <w:pStyle w:val="Compact"/>
-              <w:jc w:val="left"/>
-            </w:pPr>
-            <w:r>
-              <w:t xml:space="preserve">State 1 - State 4</w:t>
-            </w:r>
-          </w:p>
-        </w:tc>
-        <w:tc>
-          <w:p>
-            <w:pPr>
-              <w:pStyle w:val="Compact"/>
-              <w:jc w:val="left"/>
-            </w:pPr>
-            <w:r>
-              <w:t xml:space="preserve">1.07 (1.00, 1.15)</w:t>
-            </w:r>
-          </w:p>
-        </w:tc>
-        <w:tc>
-          <w:p>
-            <w:pPr>
-              <w:pStyle w:val="Compact"/>
-              <w:jc w:val="left"/>
-            </w:pPr>
-            <w:r>
-              <w:t xml:space="preserve">0.99 (0.96, 1.02)</w:t>
-            </w:r>
-          </w:p>
-        </w:tc>
-        <w:tc>
-          <w:p>
-            <w:pPr>
-              <w:pStyle w:val="Compact"/>
-              <w:jc w:val="left"/>
-            </w:pPr>
-            <w:r>
-              <w:t xml:space="preserve">1.00 (0.92, 1.08)</w:t>
-            </w:r>
-          </w:p>
-        </w:tc>
-        <w:tc>
-          <w:p>
-            <w:pPr>
-              <w:pStyle w:val="Compact"/>
-              <w:jc w:val="left"/>
-            </w:pPr>
-            <w:r>
-              <w:t xml:space="preserve">0.97 (0.91, 1.04)</w:t>
+              <w:t xml:space="preserve">1.01 (0.97, 1.06)</w:t>
+            </w:r>
+          </w:p>
+        </w:tc>
+        <w:tc>
+          <w:p>
+            <w:pPr>
+              <w:pStyle w:val="Compact"/>
+              <w:jc w:val="left"/>
+            </w:pPr>
+            <w:r>
+              <w:t xml:space="preserve">1.02 (0.93, 1.11)</w:t>
+            </w:r>
+          </w:p>
+        </w:tc>
+      </w:tr>
+      <w:tr>
+        <w:tc>
+          <w:p>
+            <w:pPr>
+              <w:pStyle w:val="Compact"/>
+              <w:jc w:val="left"/>
+            </w:pPr>
+            <w:r>
+              <w:t xml:space="preserve">State 2 - State 4</w:t>
+            </w:r>
+          </w:p>
+        </w:tc>
+        <w:tc>
+          <w:p>
+            <w:pPr>
+              <w:pStyle w:val="Compact"/>
+              <w:jc w:val="left"/>
+            </w:pPr>
+            <w:r>
+              <w:t xml:space="preserve">0.89 (0.58, 1.38)</w:t>
             </w:r>
           </w:p>
         </w:tc>
@@ -3548,185 +3196,14 @@
             </w:r>
           </w:p>
         </w:tc>
-      </w:tr>
-      <w:tr>
-        <w:tc>
-          <w:p>
-            <w:pPr>
-              <w:pStyle w:val="Compact"/>
-              <w:jc w:val="left"/>
-            </w:pPr>
-            <w:r>
-              <w:t xml:space="preserve">State 2 - State 1</w:t>
-            </w:r>
-          </w:p>
-        </w:tc>
-        <w:tc>
-          <w:p>
-            <w:pPr>
-              <w:pStyle w:val="Compact"/>
-              <w:jc w:val="left"/>
-            </w:pPr>
-            <w:r>
-              <w:t xml:space="preserve">1.13 (0.95, 1.35)</w:t>
-            </w:r>
-          </w:p>
-        </w:tc>
-        <w:tc>
-          <w:p>
-            <w:pPr>
-              <w:pStyle w:val="Compact"/>
-              <w:jc w:val="left"/>
-            </w:pPr>
-            <w:r>
-              <w:t xml:space="preserve">1.06 (1.03, 1.09)*</w:t>
-            </w:r>
-          </w:p>
-        </w:tc>
-        <w:tc>
-          <w:p>
-            <w:pPr>
-              <w:pStyle w:val="Compact"/>
-              <w:jc w:val="left"/>
-            </w:pPr>
-            <w:r>
-              <w:t xml:space="preserve">---</w:t>
-            </w:r>
-          </w:p>
-        </w:tc>
-        <w:tc>
-          <w:p>
-            <w:pPr>
-              <w:pStyle w:val="Compact"/>
-              <w:jc w:val="left"/>
-            </w:pPr>
-            <w:r>
-              <w:t xml:space="preserve">1.10 (0.93, 1.30)</w:t>
-            </w:r>
-          </w:p>
-        </w:tc>
-        <w:tc>
-          <w:p>
-            <w:pPr>
-              <w:pStyle w:val="Compact"/>
-              <w:jc w:val="left"/>
-            </w:pPr>
-            <w:r>
-              <w:t xml:space="preserve">1.02 (0.99, 1.05)</w:t>
-            </w:r>
-          </w:p>
-        </w:tc>
-      </w:tr>
-      <w:tr>
-        <w:tc>
-          <w:p>
-            <w:pPr>
-              <w:pStyle w:val="Compact"/>
-              <w:jc w:val="left"/>
-            </w:pPr>
-            <w:r>
-              <w:t xml:space="preserve">State 2 - State 3</w:t>
-            </w:r>
-          </w:p>
-        </w:tc>
-        <w:tc>
-          <w:p>
-            <w:pPr>
-              <w:pStyle w:val="Compact"/>
-              <w:jc w:val="left"/>
-            </w:pPr>
-            <w:r>
-              <w:t xml:space="preserve">1.04 (0.94, 1.14)</w:t>
-            </w:r>
-          </w:p>
-        </w:tc>
-        <w:tc>
-          <w:p>
-            <w:pPr>
-              <w:pStyle w:val="Compact"/>
-              <w:jc w:val="left"/>
-            </w:pPr>
-            <w:r>
-              <w:t xml:space="preserve">1.00 (0.96, 1.05)</w:t>
-            </w:r>
-          </w:p>
-        </w:tc>
-        <w:tc>
-          <w:p>
-            <w:pPr>
-              <w:pStyle w:val="Compact"/>
-              <w:jc w:val="left"/>
-            </w:pPr>
-            <w:r>
-              <w:t xml:space="preserve">0.95 (0.84, 1.07)</w:t>
-            </w:r>
-          </w:p>
-        </w:tc>
-        <w:tc>
-          <w:p>
-            <w:pPr>
-              <w:pStyle w:val="Compact"/>
-              <w:jc w:val="left"/>
-            </w:pPr>
-            <w:r>
-              <w:t xml:space="preserve">1.02 (0.93, 1.11)</w:t>
-            </w:r>
-          </w:p>
-        </w:tc>
-        <w:tc>
-          <w:p>
-            <w:pPr>
-              <w:pStyle w:val="Compact"/>
-              <w:jc w:val="left"/>
-            </w:pPr>
-            <w:r>
-              <w:t xml:space="preserve">1.01 (0.97, 1.06)</w:t>
-            </w:r>
-          </w:p>
-        </w:tc>
-      </w:tr>
-      <w:tr>
-        <w:tc>
-          <w:p>
-            <w:pPr>
-              <w:pStyle w:val="Compact"/>
-              <w:jc w:val="left"/>
-            </w:pPr>
-            <w:r>
-              <w:t xml:space="preserve">State 2 - State 4</w:t>
-            </w:r>
-          </w:p>
-        </w:tc>
-        <w:tc>
-          <w:p>
-            <w:pPr>
-              <w:pStyle w:val="Compact"/>
-              <w:jc w:val="left"/>
-            </w:pPr>
-            <w:r>
-              <w:t xml:space="preserve">0.89 (0.58, 1.38)</w:t>
-            </w:r>
-          </w:p>
-        </w:tc>
-        <w:tc>
-          <w:p>
-            <w:pPr>
-              <w:pStyle w:val="Compact"/>
-              <w:jc w:val="left"/>
-            </w:pPr>
-            <w:r>
-              <w:t xml:space="preserve">0.98 (0.92, 1.04)</w:t>
-            </w:r>
-          </w:p>
-        </w:tc>
-        <w:tc>
-          <w:p>
-            <w:pPr>
-              <w:pStyle w:val="Compact"/>
-              <w:jc w:val="left"/>
-            </w:pPr>
-            <w:r>
-              <w:t xml:space="preserve">1.10 (0.91, 1.32)</w:t>
+        <w:tc>
+          <w:p>
+            <w:pPr>
+              <w:pStyle w:val="Compact"/>
+              <w:jc w:val="left"/>
+            </w:pPr>
+            <w:r>
+              <w:t xml:space="preserve">1.04 (0.96, 1.12)</w:t>
             </w:r>
           </w:p>
         </w:tc>
@@ -3741,17 +3218,6 @@
             </w:r>
           </w:p>
         </w:tc>
-        <w:tc>
-          <w:p>
-            <w:pPr>
-              <w:pStyle w:val="Compact"/>
-              <w:jc w:val="left"/>
-            </w:pPr>
-            <w:r>
-              <w:t xml:space="preserve">1.04 (0.96, 1.12)</w:t>
-            </w:r>
-          </w:p>
-        </w:tc>
       </w:tr>
       <w:tr>
         <w:tc>
@@ -3794,7 +3260,7 @@
               <w:jc w:val="left"/>
             </w:pPr>
             <w:r>
-              <w:t xml:space="preserve">---</w:t>
+              <w:t xml:space="preserve">0.99 (0.95, 1.02)</w:t>
             </w:r>
           </w:p>
         </w:tc>
@@ -3806,17 +3272,6 @@
             </w:pPr>
             <w:r>
               <w:t xml:space="preserve">0.99 (0.77, 1.27)</w:t>
-            </w:r>
-          </w:p>
-        </w:tc>
-        <w:tc>
-          <w:p>
-            <w:pPr>
-              <w:pStyle w:val="Compact"/>
-              <w:jc w:val="left"/>
-            </w:pPr>
-            <w:r>
-              <w:t xml:space="preserve">0.99 (0.95, 1.02)</w:t>
             </w:r>
           </w:p>
         </w:tc>
@@ -3878,7 +3333,7 @@
               <w:jc w:val="left"/>
             </w:pPr>
             <w:r>
-              <w:t xml:space="preserve">0.90 (0.61, 1.33)</w:t>
+              <w:t xml:space="preserve">1.56 (1.30, 1.87)*</w:t>
             </w:r>
           </w:p>
         </w:tc>
@@ -3893,17 +3348,6 @@
             </w:r>
           </w:p>
         </w:tc>
-        <w:tc>
-          <w:p>
-            <w:pPr>
-              <w:pStyle w:val="Compact"/>
-              <w:jc w:val="left"/>
-            </w:pPr>
-            <w:r>
-              <w:t xml:space="preserve">1.56 (1.30, 1.87)*</w:t>
-            </w:r>
-          </w:p>
-        </w:tc>
       </w:tr>
       <w:tr>
         <w:tc>
@@ -3946,7 +3390,7 @@
               <w:jc w:val="left"/>
             </w:pPr>
             <w:r>
-              <w:t xml:space="preserve">1.05 (0.59, 1.86)</w:t>
+              <w:t xml:space="preserve">1.53 (1.00, 2.34)</w:t>
             </w:r>
           </w:p>
         </w:tc>
@@ -3961,17 +3405,6 @@
             </w:r>
           </w:p>
         </w:tc>
-        <w:tc>
-          <w:p>
-            <w:pPr>
-              <w:pStyle w:val="Compact"/>
-              <w:jc w:val="left"/>
-            </w:pPr>
-            <w:r>
-              <w:t xml:space="preserve">1.53 (1.00, 2.34)</w:t>
-            </w:r>
-          </w:p>
-        </w:tc>
       </w:tr>
       <w:tr>
         <w:tc>
@@ -4014,7 +3447,7 @@
               <w:jc w:val="left"/>
             </w:pPr>
             <w:r>
-              <w:t xml:space="preserve">---</w:t>
+              <w:t xml:space="preserve">1.15 (0.93, 1.43)</w:t>
             </w:r>
           </w:p>
         </w:tc>
@@ -4029,17 +3462,6 @@
             </w:r>
           </w:p>
         </w:tc>
-        <w:tc>
-          <w:p>
-            <w:pPr>
-              <w:pStyle w:val="Compact"/>
-              <w:jc w:val="left"/>
-            </w:pPr>
-            <w:r>
-              <w:t xml:space="preserve">1.15 (0.93, 1.43)</w:t>
-            </w:r>
-          </w:p>
-        </w:tc>
       </w:tr>
       <w:tr>
         <w:tc>
@@ -4082,7 +3504,7 @@
               <w:jc w:val="left"/>
             </w:pPr>
             <w:r>
-              <w:t xml:space="preserve">1.83 (0.51, 6.54)</w:t>
+              <w:t xml:space="preserve">0.89 (0.66, 1.21)</w:t>
             </w:r>
           </w:p>
         </w:tc>
@@ -4097,17 +3519,6 @@
             </w:r>
           </w:p>
         </w:tc>
-        <w:tc>
-          <w:p>
-            <w:pPr>
-              <w:pStyle w:val="Compact"/>
-              <w:jc w:val="left"/>
-            </w:pPr>
-            <w:r>
-              <w:t xml:space="preserve">0.89 (0.66, 1.21)</w:t>
-            </w:r>
-          </w:p>
-        </w:tc>
       </w:tr>
       <w:tr>
         <w:tc>
@@ -4150,7 +3561,7 @@
               <w:jc w:val="left"/>
             </w:pPr>
             <w:r>
-              <w:t xml:space="preserve">---</w:t>
+              <w:t xml:space="preserve">1.61 (0.93, 2.76)</w:t>
             </w:r>
           </w:p>
         </w:tc>
@@ -4165,17 +3576,6 @@
             </w:r>
           </w:p>
         </w:tc>
-        <w:tc>
-          <w:p>
-            <w:pPr>
-              <w:pStyle w:val="Compact"/>
-              <w:jc w:val="left"/>
-            </w:pPr>
-            <w:r>
-              <w:t xml:space="preserve">1.61 (0.93, 2.76)</w:t>
-            </w:r>
-          </w:p>
-        </w:tc>
       </w:tr>
       <w:tr>
         <w:tc>
@@ -4218,7 +3618,7 @@
               <w:jc w:val="left"/>
             </w:pPr>
             <w:r>
-              <w:t xml:space="preserve">---</w:t>
+              <w:t xml:space="preserve">1.41 (1.08, 1.84)*</w:t>
             </w:r>
           </w:p>
         </w:tc>
@@ -4230,17 +3630,6 @@
             </w:pPr>
             <w:r>
               <w:t xml:space="preserve">2.25 (0.46,10.89)</w:t>
-            </w:r>
-          </w:p>
-        </w:tc>
-        <w:tc>
-          <w:p>
-            <w:pPr>
-              <w:pStyle w:val="Compact"/>
-              <w:jc w:val="left"/>
-            </w:pPr>
-            <w:r>
-              <w:t xml:space="preserve">1.41 (1.08, 1.84)*</w:t>
             </w:r>
           </w:p>
         </w:tc>
@@ -4302,7 +3691,7 @@
               <w:jc w:val="left"/>
             </w:pPr>
             <w:r>
-              <w:t xml:space="preserve">1.02 (0.95, 1.10)</w:t>
+              <w:t xml:space="preserve">1.08 (1.06, 1.09)*</w:t>
             </w:r>
           </w:p>
         </w:tc>
@@ -4317,17 +3706,6 @@
             </w:r>
           </w:p>
         </w:tc>
-        <w:tc>
-          <w:p>
-            <w:pPr>
-              <w:pStyle w:val="Compact"/>
-              <w:jc w:val="left"/>
-            </w:pPr>
-            <w:r>
-              <w:t xml:space="preserve">1.08 (1.06, 1.09)*</w:t>
-            </w:r>
-          </w:p>
-        </w:tc>
       </w:tr>
       <w:tr>
         <w:tc>
@@ -4370,7 +3748,7 @@
               <w:jc w:val="left"/>
             </w:pPr>
             <w:r>
-              <w:t xml:space="preserve">1.12 (1.04, 1.20)*</w:t>
+              <w:t xml:space="preserve">1.10 (1.07, 1.13)*</w:t>
             </w:r>
           </w:p>
         </w:tc>
@@ -4385,17 +3763,6 @@
             </w:r>
           </w:p>
         </w:tc>
-        <w:tc>
-          <w:p>
-            <w:pPr>
-              <w:pStyle w:val="Compact"/>
-              <w:jc w:val="left"/>
-            </w:pPr>
-            <w:r>
-              <w:t xml:space="preserve">1.10 (1.07, 1.13)*</w:t>
-            </w:r>
-          </w:p>
-        </w:tc>
       </w:tr>
       <w:tr>
         <w:tc>
@@ -4438,7 +3805,7 @@
               <w:jc w:val="left"/>
             </w:pPr>
             <w:r>
-              <w:t xml:space="preserve">0.91 (0.86, 0.97)*</w:t>
+              <w:t xml:space="preserve">0.98 (0.96, 0.99)*</w:t>
             </w:r>
           </w:p>
         </w:tc>
@@ -4453,17 +3820,6 @@
             </w:r>
           </w:p>
         </w:tc>
-        <w:tc>
-          <w:p>
-            <w:pPr>
-              <w:pStyle w:val="Compact"/>
-              <w:jc w:val="left"/>
-            </w:pPr>
-            <w:r>
-              <w:t xml:space="preserve">0.98 (0.96, 0.99)*</w:t>
-            </w:r>
-          </w:p>
-        </w:tc>
       </w:tr>
       <w:tr>
         <w:tc>
@@ -4506,7 +3862,7 @@
               <w:jc w:val="left"/>
             </w:pPr>
             <w:r>
-              <w:t xml:space="preserve">1.15 (0.98, 1.35)</w:t>
+              <w:t xml:space="preserve">1.04 (1.02, 1.06)*</w:t>
             </w:r>
           </w:p>
         </w:tc>
@@ -4521,17 +3877,6 @@
             </w:r>
           </w:p>
         </w:tc>
-        <w:tc>
-          <w:p>
-            <w:pPr>
-              <w:pStyle w:val="Compact"/>
-              <w:jc w:val="left"/>
-            </w:pPr>
-            <w:r>
-              <w:t xml:space="preserve">1.04 (1.02, 1.06)*</w:t>
-            </w:r>
-          </w:p>
-        </w:tc>
       </w:tr>
       <w:tr>
         <w:tc>
@@ -4574,7 +3919,7 @@
               <w:jc w:val="left"/>
             </w:pPr>
             <w:r>
-              <w:t xml:space="preserve">1.26 (0.96, 1.66)</w:t>
+              <w:t xml:space="preserve">1.07 (1.02, 1.12)*</w:t>
             </w:r>
           </w:p>
         </w:tc>
@@ -4589,17 +3934,6 @@
             </w:r>
           </w:p>
         </w:tc>
-        <w:tc>
-          <w:p>
-            <w:pPr>
-              <w:pStyle w:val="Compact"/>
-              <w:jc w:val="left"/>
-            </w:pPr>
-            <w:r>
-              <w:t xml:space="preserve">1.07 (1.02, 1.12)*</w:t>
-            </w:r>
-          </w:p>
-        </w:tc>
       </w:tr>
       <w:tr>
         <w:tc>
@@ -4642,7 +3976,7 @@
               <w:jc w:val="left"/>
             </w:pPr>
             <w:r>
-              <w:t xml:space="preserve">---</w:t>
+              <w:t xml:space="preserve">1.05 (1.03, 1.07)*</w:t>
             </w:r>
           </w:p>
         </w:tc>
@@ -4654,17 +3988,6 @@
             </w:pPr>
             <w:r>
               <w:t xml:space="preserve">0.77 (0.61, 0.97)*</w:t>
-            </w:r>
-          </w:p>
-        </w:tc>
-        <w:tc>
-          <w:p>
-            <w:pPr>
-              <w:pStyle w:val="Compact"/>
-              <w:jc w:val="left"/>
-            </w:pPr>
-            <w:r>
-              <w:t xml:space="preserve">1.05 (1.03, 1.07)*</w:t>
             </w:r>
           </w:p>
         </w:tc>
@@ -4696,7 +4019,7 @@
         <w:rPr>
           <w:rStyle w:val="VerbatimChar"/>
         </w:rPr>
-        <w:t xml:space="preserve">Report rendered by koval_000 at 2017-06-28, 11:37 -0400</w:t>
+        <w:t xml:space="preserve">Report rendered by koval_000 at 2017-07-05, 13:03 -0400</w:t>
       </w:r>
     </w:p>
     <w:p>
@@ -4815,7 +4138,7 @@
         <w:rPr>
           <w:rStyle w:val="VerbatimChar"/>
         </w:rPr>
-        <w:t xml:space="preserve">[1] msm_1.6.4     knitr_1.15.1  magrittr_1.5  ggplot2_2.2.1</w:t>
+        <w:t xml:space="preserve">[1] knitr_1.15.1  magrittr_1.5  ggplot2_2.2.1</w:t>
       </w:r>
       <w:r>
         <w:br w:type="textWrapping"/>
@@ -4842,7 +4165,7 @@
         <w:rPr>
           <w:rStyle w:val="VerbatimChar"/>
         </w:rPr>
-        <w:t xml:space="preserve"> [1] Rcpp_0.12.9        highr_0.6          RColorBrewer_1.1-2 plyr_1.8.4         tools_3.3.2        extrafont_0.17    </w:t>
+        <w:t xml:space="preserve"> [1] Rcpp_0.12.9        RColorBrewer_1.1-2 plyr_1.8.4         highr_0.6          tools_3.3.2        extrafont_0.17    </w:t>
       </w:r>
       <w:r>
         <w:br w:type="textWrapping"/>
@@ -4851,7 +4174,7 @@
         <w:rPr>
           <w:rStyle w:val="VerbatimChar"/>
         </w:rPr>
-        <w:t xml:space="preserve"> [7] digest_0.6.12      jsonlite_1.2       evaluate_0.10      tibble_1.2         gtable_0.2.0       lattice_0.20-34   </w:t>
+        <w:t xml:space="preserve"> [7] digest_0.6.12      evaluate_0.10      jsonlite_1.2       tibble_1.2         gtable_0.2.0       lattice_0.20-34   </w:t>
       </w:r>
       <w:r>
         <w:br w:type="textWrapping"/>
@@ -4887,7 +4210,7 @@
         <w:rPr>
           <w:rStyle w:val="VerbatimChar"/>
         </w:rPr>
-        <w:t xml:space="preserve">[31] XML_3.98-1.5       readxl_0.1.1       survival_2.40-1    rmarkdown_1.3      selectr_0.3-1      tidyr_0.6.1       </w:t>
+        <w:t xml:space="preserve">[31] readxl_0.1.1       survival_2.40-1    rmarkdown_1.3      tidyr_0.6.1        reshape2_1.4.2     extrafontdb_1.0   </w:t>
       </w:r>
       <w:r>
         <w:br w:type="textWrapping"/>
@@ -4896,7 +4219,7 @@
         <w:rPr>
           <w:rStyle w:val="VerbatimChar"/>
         </w:rPr>
-        <w:t xml:space="preserve">[37] reshape2_1.4.2     extrafontdb_1.0    scales_0.4.1       backports_1.0.5    htmltools_0.3.5    splines_3.3.2     </w:t>
+        <w:t xml:space="preserve">[37] backports_1.0.5    scales_0.4.1       htmltools_0.3.5    splines_3.3.2      rvest_0.3.2        assertthat_0.1    </w:t>
       </w:r>
       <w:r>
         <w:br w:type="textWrapping"/>
@@ -4905,7 +4228,7 @@
         <w:rPr>
           <w:rStyle w:val="VerbatimChar"/>
         </w:rPr>
-        <w:t xml:space="preserve">[43] rvest_0.3.2        rsconnect_0.7      testit_0.6         assertthat_0.1     dichromat_2.0-0    colorspace_1.3-2  </w:t>
+        <w:t xml:space="preserve">[43] dichromat_2.0-0    colorspace_1.3-2   labeling_0.3       stringi_1.1.2      lazyeval_0.2.0     munsell_0.4.3     </w:t>
       </w:r>
       <w:r>
         <w:br w:type="textWrapping"/>
@@ -4914,7 +4237,7 @@
         <w:rPr>
           <w:rStyle w:val="VerbatimChar"/>
         </w:rPr>
-        <w:t xml:space="preserve">[49] labeling_0.3       stringi_1.1.2      lazyeval_0.2.0     munsell_0.4.3     </w:t>
+        <w:t xml:space="preserve">[49] msm_1.6.4         </w:t>
       </w:r>
     </w:p>
     <w:sectPr/>
@@ -5025,7 +4348,7 @@
     </w:lvl>
   </w:abstractNum>
   <w:abstractNum w:abstractNumId="990">
-    <w:nsid w:val="6de38b6b"/>
+    <w:nsid w:val="18339f11"/>
     <w:multiLevelType w:val="multilevel"/>
     <w:lvl w:ilvl="0">
       <w:numFmt w:val="bullet"/>

</xml_diff>

<commit_message>
graphs and tables with Whitehall
@annierobi , this commit will host the results that include Whitehall.
Notice that View B is unavailable. Please do not use View B: as you will
see it doesn't lable Whitehall properly because of discrepany in data.
So for now, just omit view B
</commit_message>
<xml_diff>
--- a/reports/model-summaries/table-2.docx
+++ b/reports/model-summaries/table-2.docx
@@ -161,6 +161,23 @@
             </w:r>
           </w:p>
         </w:tc>
+        <w:tc>
+          <w:tcPr>
+            <w:tcBorders>
+              <w:bottom w:val="single"/>
+            </w:tcBorders>
+            <w:vAlign w:val="bottom"/>
+          </w:tcPr>
+          <w:p>
+            <w:pPr>
+              <w:pStyle w:val="Compact"/>
+              <w:jc w:val="left"/>
+            </w:pPr>
+            <w:r>
+              <w:t xml:space="preserve">Whitehall</w:t>
+            </w:r>
+          </w:p>
+        </w:tc>
       </w:tr>
       <w:tr>
         <w:tc>
@@ -214,6 +231,17 @@
               <w:jc w:val="left"/>
             </w:pPr>
             <w:r>
+              <w:t xml:space="preserve">0.93 (0.89, 0.97)*</w:t>
+            </w:r>
+          </w:p>
+        </w:tc>
+        <w:tc>
+          <w:p>
+            <w:pPr>
+              <w:pStyle w:val="Compact"/>
+              <w:jc w:val="left"/>
+            </w:pPr>
+            <w:r>
               <w:t xml:space="preserve">0.75 (0.67, 0.84)*</w:t>
             </w:r>
           </w:p>
@@ -282,6 +310,17 @@
               <w:jc w:val="left"/>
             </w:pPr>
             <w:r>
+              <w:t xml:space="preserve">0.96 (0.90, 1.02)</w:t>
+            </w:r>
+          </w:p>
+        </w:tc>
+        <w:tc>
+          <w:p>
+            <w:pPr>
+              <w:pStyle w:val="Compact"/>
+              <w:jc w:val="left"/>
+            </w:pPr>
+            <w:r>
               <w:t xml:space="preserve">0.64 (0.49, 0.82)*</w:t>
             </w:r>
           </w:p>
@@ -350,6 +389,17 @@
               <w:jc w:val="left"/>
             </w:pPr>
             <w:r>
+              <w:t xml:space="preserve">---</w:t>
+            </w:r>
+          </w:p>
+        </w:tc>
+        <w:tc>
+          <w:p>
+            <w:pPr>
+              <w:pStyle w:val="Compact"/>
+              <w:jc w:val="left"/>
+            </w:pPr>
+            <w:r>
               <w:t xml:space="preserve">1.11 (0.97, 1.27)</w:t>
             </w:r>
           </w:p>
@@ -418,6 +468,17 @@
               <w:jc w:val="left"/>
             </w:pPr>
             <w:r>
+              <w:t xml:space="preserve">0.99 (0.87, 1.12)</w:t>
+            </w:r>
+          </w:p>
+        </w:tc>
+        <w:tc>
+          <w:p>
+            <w:pPr>
+              <w:pStyle w:val="Compact"/>
+              <w:jc w:val="left"/>
+            </w:pPr>
+            <w:r>
               <w:t xml:space="preserve">0.68 (0.58, 0.80)*</w:t>
             </w:r>
           </w:p>
@@ -486,6 +547,17 @@
               <w:jc w:val="left"/>
             </w:pPr>
             <w:r>
+              <w:t xml:space="preserve">1.07 (0.89, 1.27)</w:t>
+            </w:r>
+          </w:p>
+        </w:tc>
+        <w:tc>
+          <w:p>
+            <w:pPr>
+              <w:pStyle w:val="Compact"/>
+              <w:jc w:val="left"/>
+            </w:pPr>
+            <w:r>
               <w:t xml:space="preserve">1.12 (0.75, 1.66)</w:t>
             </w:r>
           </w:p>
@@ -554,6 +626,17 @@
               <w:jc w:val="left"/>
             </w:pPr>
             <w:r>
+              <w:t xml:space="preserve">---</w:t>
+            </w:r>
+          </w:p>
+        </w:tc>
+        <w:tc>
+          <w:p>
+            <w:pPr>
+              <w:pStyle w:val="Compact"/>
+              <w:jc w:val="left"/>
+            </w:pPr>
+            <w:r>
               <w:t xml:space="preserve">0.80 (0.69, 0.93)*</w:t>
             </w:r>
           </w:p>
@@ -622,6 +705,17 @@
               <w:jc w:val="left"/>
             </w:pPr>
             <w:r>
+              <w:t xml:space="preserve">0.98 (0.93, 1.02)</w:t>
+            </w:r>
+          </w:p>
+        </w:tc>
+        <w:tc>
+          <w:p>
+            <w:pPr>
+              <w:pStyle w:val="Compact"/>
+              <w:jc w:val="left"/>
+            </w:pPr>
+            <w:r>
               <w:t xml:space="preserve">0.98 (0.97, 0.99)*</w:t>
             </w:r>
           </w:p>
@@ -690,6 +784,17 @@
               <w:jc w:val="left"/>
             </w:pPr>
             <w:r>
+              <w:t xml:space="preserve">0.98 (0.91, 1.05)</w:t>
+            </w:r>
+          </w:p>
+        </w:tc>
+        <w:tc>
+          <w:p>
+            <w:pPr>
+              <w:pStyle w:val="Compact"/>
+              <w:jc w:val="left"/>
+            </w:pPr>
+            <w:r>
               <w:t xml:space="preserve">0.96 (0.93, 1.00)*</w:t>
             </w:r>
           </w:p>
@@ -758,6 +863,17 @@
               <w:jc w:val="left"/>
             </w:pPr>
             <w:r>
+              <w:t xml:space="preserve">---</w:t>
+            </w:r>
+          </w:p>
+        </w:tc>
+        <w:tc>
+          <w:p>
+            <w:pPr>
+              <w:pStyle w:val="Compact"/>
+              <w:jc w:val="left"/>
+            </w:pPr>
+            <w:r>
               <w:t xml:space="preserve">1.01 (0.99, 1.02)</w:t>
             </w:r>
           </w:p>
@@ -826,6 +942,17 @@
               <w:jc w:val="left"/>
             </w:pPr>
             <w:r>
+              <w:t xml:space="preserve">0.99 (0.85, 1.15)</w:t>
+            </w:r>
+          </w:p>
+        </w:tc>
+        <w:tc>
+          <w:p>
+            <w:pPr>
+              <w:pStyle w:val="Compact"/>
+              <w:jc w:val="left"/>
+            </w:pPr>
+            <w:r>
               <w:t xml:space="preserve">0.98 (0.96, 1.01)</w:t>
             </w:r>
           </w:p>
@@ -894,6 +1021,17 @@
               <w:jc w:val="left"/>
             </w:pPr>
             <w:r>
+              <w:t xml:space="preserve">0.77 (0.55, 1.10)</w:t>
+            </w:r>
+          </w:p>
+        </w:tc>
+        <w:tc>
+          <w:p>
+            <w:pPr>
+              <w:pStyle w:val="Compact"/>
+              <w:jc w:val="left"/>
+            </w:pPr>
+            <w:r>
               <w:t xml:space="preserve">0.98 (0.94, 1.03)</w:t>
             </w:r>
           </w:p>
@@ -962,6 +1100,17 @@
               <w:jc w:val="left"/>
             </w:pPr>
             <w:r>
+              <w:t xml:space="preserve">---</w:t>
+            </w:r>
+          </w:p>
+        </w:tc>
+        <w:tc>
+          <w:p>
+            <w:pPr>
+              <w:pStyle w:val="Compact"/>
+              <w:jc w:val="left"/>
+            </w:pPr>
+            <w:r>
               <w:t xml:space="preserve">0.99 (0.96, 1.01)</w:t>
             </w:r>
           </w:p>
@@ -1030,6 +1179,17 @@
               <w:jc w:val="left"/>
             </w:pPr>
             <w:r>
+              <w:t xml:space="preserve">1.00 (0.96, 1.05)</w:t>
+            </w:r>
+          </w:p>
+        </w:tc>
+        <w:tc>
+          <w:p>
+            <w:pPr>
+              <w:pStyle w:val="Compact"/>
+              <w:jc w:val="left"/>
+            </w:pPr>
+            <w:r>
               <w:t xml:space="preserve">0.95 (0.92, 0.97)*</w:t>
             </w:r>
           </w:p>
@@ -1098,6 +1258,17 @@
               <w:jc w:val="left"/>
             </w:pPr>
             <w:r>
+              <w:t xml:space="preserve">1.00 (0.92, 1.08)</w:t>
+            </w:r>
+          </w:p>
+        </w:tc>
+        <w:tc>
+          <w:p>
+            <w:pPr>
+              <w:pStyle w:val="Compact"/>
+              <w:jc w:val="left"/>
+            </w:pPr>
+            <w:r>
               <w:t xml:space="preserve">0.98 (0.92, 1.04)</w:t>
             </w:r>
           </w:p>
@@ -1166,6 +1337,17 @@
               <w:jc w:val="left"/>
             </w:pPr>
             <w:r>
+              <w:t xml:space="preserve">---</w:t>
+            </w:r>
+          </w:p>
+        </w:tc>
+        <w:tc>
+          <w:p>
+            <w:pPr>
+              <w:pStyle w:val="Compact"/>
+              <w:jc w:val="left"/>
+            </w:pPr>
+            <w:r>
               <w:t xml:space="preserve">1.02 (0.99, 1.05)</w:t>
             </w:r>
           </w:p>
@@ -1234,6 +1416,17 @@
               <w:jc w:val="left"/>
             </w:pPr>
             <w:r>
+              <w:t xml:space="preserve">0.95 (0.84, 1.07)</w:t>
+            </w:r>
+          </w:p>
+        </w:tc>
+        <w:tc>
+          <w:p>
+            <w:pPr>
+              <w:pStyle w:val="Compact"/>
+              <w:jc w:val="left"/>
+            </w:pPr>
+            <w:r>
               <w:t xml:space="preserve">1.01 (0.97, 1.06)</w:t>
             </w:r>
           </w:p>
@@ -1302,6 +1495,17 @@
               <w:jc w:val="left"/>
             </w:pPr>
             <w:r>
+              <w:t xml:space="preserve">1.10 (0.91, 1.32)</w:t>
+            </w:r>
+          </w:p>
+        </w:tc>
+        <w:tc>
+          <w:p>
+            <w:pPr>
+              <w:pStyle w:val="Compact"/>
+              <w:jc w:val="left"/>
+            </w:pPr>
+            <w:r>
               <w:t xml:space="preserve">1.04 (0.96, 1.12)</w:t>
             </w:r>
           </w:p>
@@ -1370,6 +1574,17 @@
               <w:jc w:val="left"/>
             </w:pPr>
             <w:r>
+              <w:t xml:space="preserve">---</w:t>
+            </w:r>
+          </w:p>
+        </w:tc>
+        <w:tc>
+          <w:p>
+            <w:pPr>
+              <w:pStyle w:val="Compact"/>
+              <w:jc w:val="left"/>
+            </w:pPr>
+            <w:r>
               <w:t xml:space="preserve">0.99 (0.95, 1.02)</w:t>
             </w:r>
           </w:p>
@@ -1438,6 +1653,17 @@
               <w:jc w:val="left"/>
             </w:pPr>
             <w:r>
+              <w:t xml:space="preserve">0.90 (0.61, 1.33)</w:t>
+            </w:r>
+          </w:p>
+        </w:tc>
+        <w:tc>
+          <w:p>
+            <w:pPr>
+              <w:pStyle w:val="Compact"/>
+              <w:jc w:val="left"/>
+            </w:pPr>
+            <w:r>
               <w:t xml:space="preserve">1.56 (1.30, 1.87)*</w:t>
             </w:r>
           </w:p>
@@ -1506,6 +1732,17 @@
               <w:jc w:val="left"/>
             </w:pPr>
             <w:r>
+              <w:t xml:space="preserve">1.05 (0.59, 1.86)</w:t>
+            </w:r>
+          </w:p>
+        </w:tc>
+        <w:tc>
+          <w:p>
+            <w:pPr>
+              <w:pStyle w:val="Compact"/>
+              <w:jc w:val="left"/>
+            </w:pPr>
+            <w:r>
               <w:t xml:space="preserve">1.53 (1.00, 2.34)</w:t>
             </w:r>
           </w:p>
@@ -1574,6 +1811,17 @@
               <w:jc w:val="left"/>
             </w:pPr>
             <w:r>
+              <w:t xml:space="preserve">---</w:t>
+            </w:r>
+          </w:p>
+        </w:tc>
+        <w:tc>
+          <w:p>
+            <w:pPr>
+              <w:pStyle w:val="Compact"/>
+              <w:jc w:val="left"/>
+            </w:pPr>
+            <w:r>
               <w:t xml:space="preserve">1.15 (0.93, 1.43)</w:t>
             </w:r>
           </w:p>
@@ -1642,6 +1890,17 @@
               <w:jc w:val="left"/>
             </w:pPr>
             <w:r>
+              <w:t xml:space="preserve">1.83 (0.51, 6.54)</w:t>
+            </w:r>
+          </w:p>
+        </w:tc>
+        <w:tc>
+          <w:p>
+            <w:pPr>
+              <w:pStyle w:val="Compact"/>
+              <w:jc w:val="left"/>
+            </w:pPr>
+            <w:r>
               <w:t xml:space="preserve">0.89 (0.66, 1.21)</w:t>
             </w:r>
           </w:p>
@@ -1710,6 +1969,17 @@
               <w:jc w:val="left"/>
             </w:pPr>
             <w:r>
+              <w:t xml:space="preserve">---</w:t>
+            </w:r>
+          </w:p>
+        </w:tc>
+        <w:tc>
+          <w:p>
+            <w:pPr>
+              <w:pStyle w:val="Compact"/>
+              <w:jc w:val="left"/>
+            </w:pPr>
+            <w:r>
               <w:t xml:space="preserve">1.61 (0.93, 2.76)</w:t>
             </w:r>
           </w:p>
@@ -1778,6 +2048,17 @@
               <w:jc w:val="left"/>
             </w:pPr>
             <w:r>
+              <w:t xml:space="preserve">---</w:t>
+            </w:r>
+          </w:p>
+        </w:tc>
+        <w:tc>
+          <w:p>
+            <w:pPr>
+              <w:pStyle w:val="Compact"/>
+              <w:jc w:val="left"/>
+            </w:pPr>
+            <w:r>
               <w:t xml:space="preserve">1.41 (1.08, 1.84)*</w:t>
             </w:r>
           </w:p>
@@ -1846,6 +2127,17 @@
               <w:jc w:val="left"/>
             </w:pPr>
             <w:r>
+              <w:t xml:space="preserve">1.02 (0.95, 1.10)</w:t>
+            </w:r>
+          </w:p>
+        </w:tc>
+        <w:tc>
+          <w:p>
+            <w:pPr>
+              <w:pStyle w:val="Compact"/>
+              <w:jc w:val="left"/>
+            </w:pPr>
+            <w:r>
               <w:t xml:space="preserve">1.08 (1.06, 1.09)*</w:t>
             </w:r>
           </w:p>
@@ -1914,6 +2206,17 @@
               <w:jc w:val="left"/>
             </w:pPr>
             <w:r>
+              <w:t xml:space="preserve">1.12 (1.04, 1.20)*</w:t>
+            </w:r>
+          </w:p>
+        </w:tc>
+        <w:tc>
+          <w:p>
+            <w:pPr>
+              <w:pStyle w:val="Compact"/>
+              <w:jc w:val="left"/>
+            </w:pPr>
+            <w:r>
               <w:t xml:space="preserve">1.10 (1.07, 1.13)*</w:t>
             </w:r>
           </w:p>
@@ -1982,6 +2285,17 @@
               <w:jc w:val="left"/>
             </w:pPr>
             <w:r>
+              <w:t xml:space="preserve">0.91 (0.86, 0.97)*</w:t>
+            </w:r>
+          </w:p>
+        </w:tc>
+        <w:tc>
+          <w:p>
+            <w:pPr>
+              <w:pStyle w:val="Compact"/>
+              <w:jc w:val="left"/>
+            </w:pPr>
+            <w:r>
               <w:t xml:space="preserve">0.98 (0.96, 0.99)*</w:t>
             </w:r>
           </w:p>
@@ -2050,6 +2364,17 @@
               <w:jc w:val="left"/>
             </w:pPr>
             <w:r>
+              <w:t xml:space="preserve">1.15 (0.98, 1.35)</w:t>
+            </w:r>
+          </w:p>
+        </w:tc>
+        <w:tc>
+          <w:p>
+            <w:pPr>
+              <w:pStyle w:val="Compact"/>
+              <w:jc w:val="left"/>
+            </w:pPr>
+            <w:r>
               <w:t xml:space="preserve">1.04 (1.02, 1.06)*</w:t>
             </w:r>
           </w:p>
@@ -2118,6 +2443,17 @@
               <w:jc w:val="left"/>
             </w:pPr>
             <w:r>
+              <w:t xml:space="preserve">1.26 (0.96, 1.66)</w:t>
+            </w:r>
+          </w:p>
+        </w:tc>
+        <w:tc>
+          <w:p>
+            <w:pPr>
+              <w:pStyle w:val="Compact"/>
+              <w:jc w:val="left"/>
+            </w:pPr>
+            <w:r>
               <w:t xml:space="preserve">1.07 (1.02, 1.12)*</w:t>
             </w:r>
           </w:p>
@@ -2176,6 +2512,17 @@
             </w:pPr>
             <w:r>
               <w:t xml:space="preserve">1.05 (1.04, 1.07)*</w:t>
+            </w:r>
+          </w:p>
+        </w:tc>
+        <w:tc>
+          <w:p>
+            <w:pPr>
+              <w:pStyle w:val="Compact"/>
+              <w:jc w:val="left"/>
+            </w:pPr>
+            <w:r>
+              <w:t xml:space="preserve">---</w:t>
             </w:r>
           </w:p>
         </w:tc>
@@ -2259,6 +2606,17 @@
               <w:jc w:val="left"/>
             </w:pPr>
             <w:r>
+              <w:t xml:space="preserve">0.93 (0.89, 0.97)*</w:t>
+            </w:r>
+          </w:p>
+        </w:tc>
+        <w:tc>
+          <w:p>
+            <w:pPr>
+              <w:pStyle w:val="Compact"/>
+              <w:jc w:val="left"/>
+            </w:pPr>
+            <w:r>
               <w:t xml:space="preserve">0.75 (0.67, 0.84)*</w:t>
             </w:r>
           </w:p>
@@ -2316,6 +2674,17 @@
               <w:jc w:val="left"/>
             </w:pPr>
             <w:r>
+              <w:t xml:space="preserve">0.96 (0.90, 1.02)</w:t>
+            </w:r>
+          </w:p>
+        </w:tc>
+        <w:tc>
+          <w:p>
+            <w:pPr>
+              <w:pStyle w:val="Compact"/>
+              <w:jc w:val="left"/>
+            </w:pPr>
+            <w:r>
               <w:t xml:space="preserve">0.64 (0.49, 0.82)*</w:t>
             </w:r>
           </w:p>
@@ -2373,6 +2742,17 @@
               <w:jc w:val="left"/>
             </w:pPr>
             <w:r>
+              <w:t xml:space="preserve">---</w:t>
+            </w:r>
+          </w:p>
+        </w:tc>
+        <w:tc>
+          <w:p>
+            <w:pPr>
+              <w:pStyle w:val="Compact"/>
+              <w:jc w:val="left"/>
+            </w:pPr>
+            <w:r>
               <w:t xml:space="preserve">1.11 (0.97, 1.27)</w:t>
             </w:r>
           </w:p>
@@ -2430,6 +2810,17 @@
               <w:jc w:val="left"/>
             </w:pPr>
             <w:r>
+              <w:t xml:space="preserve">0.99 (0.87, 1.12)</w:t>
+            </w:r>
+          </w:p>
+        </w:tc>
+        <w:tc>
+          <w:p>
+            <w:pPr>
+              <w:pStyle w:val="Compact"/>
+              <w:jc w:val="left"/>
+            </w:pPr>
+            <w:r>
               <w:t xml:space="preserve">0.68 (0.58, 0.80)*</w:t>
             </w:r>
           </w:p>
@@ -2487,6 +2878,17 @@
               <w:jc w:val="left"/>
             </w:pPr>
             <w:r>
+              <w:t xml:space="preserve">1.07 (0.89, 1.27)</w:t>
+            </w:r>
+          </w:p>
+        </w:tc>
+        <w:tc>
+          <w:p>
+            <w:pPr>
+              <w:pStyle w:val="Compact"/>
+              <w:jc w:val="left"/>
+            </w:pPr>
+            <w:r>
               <w:t xml:space="preserve">1.12 (0.75, 1.66)</w:t>
             </w:r>
           </w:p>
@@ -2534,6 +2936,17 @@
             </w:pPr>
             <w:r>
               <w:t xml:space="preserve">1.02 (0.96, 1.08)</w:t>
+            </w:r>
+          </w:p>
+        </w:tc>
+        <w:tc>
+          <w:p>
+            <w:pPr>
+              <w:pStyle w:val="Compact"/>
+              <w:jc w:val="left"/>
+            </w:pPr>
+            <w:r>
+              <w:t xml:space="preserve">---</w:t>
             </w:r>
           </w:p>
         </w:tc>
@@ -2617,6 +3030,17 @@
               <w:jc w:val="left"/>
             </w:pPr>
             <w:r>
+              <w:t xml:space="preserve">0.98 (0.93, 1.02)</w:t>
+            </w:r>
+          </w:p>
+        </w:tc>
+        <w:tc>
+          <w:p>
+            <w:pPr>
+              <w:pStyle w:val="Compact"/>
+              <w:jc w:val="left"/>
+            </w:pPr>
+            <w:r>
               <w:t xml:space="preserve">0.98 (0.97, 0.99)*</w:t>
             </w:r>
           </w:p>
@@ -2674,6 +3098,17 @@
               <w:jc w:val="left"/>
             </w:pPr>
             <w:r>
+              <w:t xml:space="preserve">0.98 (0.91, 1.05)</w:t>
+            </w:r>
+          </w:p>
+        </w:tc>
+        <w:tc>
+          <w:p>
+            <w:pPr>
+              <w:pStyle w:val="Compact"/>
+              <w:jc w:val="left"/>
+            </w:pPr>
+            <w:r>
               <w:t xml:space="preserve">0.96 (0.93, 1.00)*</w:t>
             </w:r>
           </w:p>
@@ -2731,6 +3166,17 @@
               <w:jc w:val="left"/>
             </w:pPr>
             <w:r>
+              <w:t xml:space="preserve">---</w:t>
+            </w:r>
+          </w:p>
+        </w:tc>
+        <w:tc>
+          <w:p>
+            <w:pPr>
+              <w:pStyle w:val="Compact"/>
+              <w:jc w:val="left"/>
+            </w:pPr>
+            <w:r>
               <w:t xml:space="preserve">1.01 (0.99, 1.02)</w:t>
             </w:r>
           </w:p>
@@ -2788,6 +3234,17 @@
               <w:jc w:val="left"/>
             </w:pPr>
             <w:r>
+              <w:t xml:space="preserve">0.99 (0.85, 1.15)</w:t>
+            </w:r>
+          </w:p>
+        </w:tc>
+        <w:tc>
+          <w:p>
+            <w:pPr>
+              <w:pStyle w:val="Compact"/>
+              <w:jc w:val="left"/>
+            </w:pPr>
+            <w:r>
               <w:t xml:space="preserve">0.98 (0.96, 1.01)</w:t>
             </w:r>
           </w:p>
@@ -2845,6 +3302,17 @@
               <w:jc w:val="left"/>
             </w:pPr>
             <w:r>
+              <w:t xml:space="preserve">0.77 (0.55, 1.10)</w:t>
+            </w:r>
+          </w:p>
+        </w:tc>
+        <w:tc>
+          <w:p>
+            <w:pPr>
+              <w:pStyle w:val="Compact"/>
+              <w:jc w:val="left"/>
+            </w:pPr>
+            <w:r>
               <w:t xml:space="preserve">0.98 (0.94, 1.03)</w:t>
             </w:r>
           </w:p>
@@ -2892,6 +3360,17 @@
             </w:pPr>
             <w:r>
               <w:t xml:space="preserve">1.00 (0.99, 1.02)</w:t>
+            </w:r>
+          </w:p>
+        </w:tc>
+        <w:tc>
+          <w:p>
+            <w:pPr>
+              <w:pStyle w:val="Compact"/>
+              <w:jc w:val="left"/>
+            </w:pPr>
+            <w:r>
+              <w:t xml:space="preserve">---</w:t>
             </w:r>
           </w:p>
         </w:tc>
@@ -2975,6 +3454,17 @@
               <w:jc w:val="left"/>
             </w:pPr>
             <w:r>
+              <w:t xml:space="preserve">1.00 (0.96, 1.05)</w:t>
+            </w:r>
+          </w:p>
+        </w:tc>
+        <w:tc>
+          <w:p>
+            <w:pPr>
+              <w:pStyle w:val="Compact"/>
+              <w:jc w:val="left"/>
+            </w:pPr>
+            <w:r>
               <w:t xml:space="preserve">0.95 (0.92, 0.97)*</w:t>
             </w:r>
           </w:p>
@@ -3032,6 +3522,17 @@
               <w:jc w:val="left"/>
             </w:pPr>
             <w:r>
+              <w:t xml:space="preserve">1.00 (0.92, 1.08)</w:t>
+            </w:r>
+          </w:p>
+        </w:tc>
+        <w:tc>
+          <w:p>
+            <w:pPr>
+              <w:pStyle w:val="Compact"/>
+              <w:jc w:val="left"/>
+            </w:pPr>
+            <w:r>
               <w:t xml:space="preserve">0.98 (0.92, 1.04)</w:t>
             </w:r>
           </w:p>
@@ -3089,6 +3590,17 @@
               <w:jc w:val="left"/>
             </w:pPr>
             <w:r>
+              <w:t xml:space="preserve">---</w:t>
+            </w:r>
+          </w:p>
+        </w:tc>
+        <w:tc>
+          <w:p>
+            <w:pPr>
+              <w:pStyle w:val="Compact"/>
+              <w:jc w:val="left"/>
+            </w:pPr>
+            <w:r>
               <w:t xml:space="preserve">1.02 (0.99, 1.05)</w:t>
             </w:r>
           </w:p>
@@ -3146,6 +3658,17 @@
               <w:jc w:val="left"/>
             </w:pPr>
             <w:r>
+              <w:t xml:space="preserve">0.95 (0.84, 1.07)</w:t>
+            </w:r>
+          </w:p>
+        </w:tc>
+        <w:tc>
+          <w:p>
+            <w:pPr>
+              <w:pStyle w:val="Compact"/>
+              <w:jc w:val="left"/>
+            </w:pPr>
+            <w:r>
               <w:t xml:space="preserve">1.01 (0.97, 1.06)</w:t>
             </w:r>
           </w:p>
@@ -3203,6 +3726,17 @@
               <w:jc w:val="left"/>
             </w:pPr>
             <w:r>
+              <w:t xml:space="preserve">1.10 (0.91, 1.32)</w:t>
+            </w:r>
+          </w:p>
+        </w:tc>
+        <w:tc>
+          <w:p>
+            <w:pPr>
+              <w:pStyle w:val="Compact"/>
+              <w:jc w:val="left"/>
+            </w:pPr>
+            <w:r>
               <w:t xml:space="preserve">1.04 (0.96, 1.12)</w:t>
             </w:r>
           </w:p>
@@ -3250,6 +3784,17 @@
             </w:pPr>
             <w:r>
               <w:t xml:space="preserve">1.03 (0.99, 1.06)</w:t>
+            </w:r>
+          </w:p>
+        </w:tc>
+        <w:tc>
+          <w:p>
+            <w:pPr>
+              <w:pStyle w:val="Compact"/>
+              <w:jc w:val="left"/>
+            </w:pPr>
+            <w:r>
+              <w:t xml:space="preserve">---</w:t>
             </w:r>
           </w:p>
         </w:tc>
@@ -3333,6 +3878,17 @@
               <w:jc w:val="left"/>
             </w:pPr>
             <w:r>
+              <w:t xml:space="preserve">0.90 (0.61, 1.33)</w:t>
+            </w:r>
+          </w:p>
+        </w:tc>
+        <w:tc>
+          <w:p>
+            <w:pPr>
+              <w:pStyle w:val="Compact"/>
+              <w:jc w:val="left"/>
+            </w:pPr>
+            <w:r>
               <w:t xml:space="preserve">1.56 (1.30, 1.87)*</w:t>
             </w:r>
           </w:p>
@@ -3390,6 +3946,17 @@
               <w:jc w:val="left"/>
             </w:pPr>
             <w:r>
+              <w:t xml:space="preserve">1.05 (0.59, 1.86)</w:t>
+            </w:r>
+          </w:p>
+        </w:tc>
+        <w:tc>
+          <w:p>
+            <w:pPr>
+              <w:pStyle w:val="Compact"/>
+              <w:jc w:val="left"/>
+            </w:pPr>
+            <w:r>
               <w:t xml:space="preserve">1.53 (1.00, 2.34)</w:t>
             </w:r>
           </w:p>
@@ -3447,6 +4014,17 @@
               <w:jc w:val="left"/>
             </w:pPr>
             <w:r>
+              <w:t xml:space="preserve">---</w:t>
+            </w:r>
+          </w:p>
+        </w:tc>
+        <w:tc>
+          <w:p>
+            <w:pPr>
+              <w:pStyle w:val="Compact"/>
+              <w:jc w:val="left"/>
+            </w:pPr>
+            <w:r>
               <w:t xml:space="preserve">1.15 (0.93, 1.43)</w:t>
             </w:r>
           </w:p>
@@ -3504,6 +4082,17 @@
               <w:jc w:val="left"/>
             </w:pPr>
             <w:r>
+              <w:t xml:space="preserve">1.83 (0.51, 6.54)</w:t>
+            </w:r>
+          </w:p>
+        </w:tc>
+        <w:tc>
+          <w:p>
+            <w:pPr>
+              <w:pStyle w:val="Compact"/>
+              <w:jc w:val="left"/>
+            </w:pPr>
+            <w:r>
               <w:t xml:space="preserve">0.89 (0.66, 1.21)</w:t>
             </w:r>
           </w:p>
@@ -3561,6 +4150,17 @@
               <w:jc w:val="left"/>
             </w:pPr>
             <w:r>
+              <w:t xml:space="preserve">---</w:t>
+            </w:r>
+          </w:p>
+        </w:tc>
+        <w:tc>
+          <w:p>
+            <w:pPr>
+              <w:pStyle w:val="Compact"/>
+              <w:jc w:val="left"/>
+            </w:pPr>
+            <w:r>
               <w:t xml:space="preserve">1.61 (0.93, 2.76)</w:t>
             </w:r>
           </w:p>
@@ -3608,6 +4208,17 @@
             </w:pPr>
             <w:r>
               <w:t xml:space="preserve">1.17 (0.93, 1.47)</w:t>
+            </w:r>
+          </w:p>
+        </w:tc>
+        <w:tc>
+          <w:p>
+            <w:pPr>
+              <w:pStyle w:val="Compact"/>
+              <w:jc w:val="left"/>
+            </w:pPr>
+            <w:r>
+              <w:t xml:space="preserve">---</w:t>
             </w:r>
           </w:p>
         </w:tc>
@@ -3691,6 +4302,17 @@
               <w:jc w:val="left"/>
             </w:pPr>
             <w:r>
+              <w:t xml:space="preserve">1.02 (0.95, 1.10)</w:t>
+            </w:r>
+          </w:p>
+        </w:tc>
+        <w:tc>
+          <w:p>
+            <w:pPr>
+              <w:pStyle w:val="Compact"/>
+              <w:jc w:val="left"/>
+            </w:pPr>
+            <w:r>
               <w:t xml:space="preserve">1.08 (1.06, 1.09)*</w:t>
             </w:r>
           </w:p>
@@ -3748,6 +4370,17 @@
               <w:jc w:val="left"/>
             </w:pPr>
             <w:r>
+              <w:t xml:space="preserve">1.12 (1.04, 1.20)*</w:t>
+            </w:r>
+          </w:p>
+        </w:tc>
+        <w:tc>
+          <w:p>
+            <w:pPr>
+              <w:pStyle w:val="Compact"/>
+              <w:jc w:val="left"/>
+            </w:pPr>
+            <w:r>
               <w:t xml:space="preserve">1.10 (1.07, 1.13)*</w:t>
             </w:r>
           </w:p>
@@ -3805,6 +4438,17 @@
               <w:jc w:val="left"/>
             </w:pPr>
             <w:r>
+              <w:t xml:space="preserve">0.91 (0.86, 0.97)*</w:t>
+            </w:r>
+          </w:p>
+        </w:tc>
+        <w:tc>
+          <w:p>
+            <w:pPr>
+              <w:pStyle w:val="Compact"/>
+              <w:jc w:val="left"/>
+            </w:pPr>
+            <w:r>
               <w:t xml:space="preserve">0.98 (0.96, 0.99)*</w:t>
             </w:r>
           </w:p>
@@ -3862,6 +4506,17 @@
               <w:jc w:val="left"/>
             </w:pPr>
             <w:r>
+              <w:t xml:space="preserve">1.15 (0.98, 1.35)</w:t>
+            </w:r>
+          </w:p>
+        </w:tc>
+        <w:tc>
+          <w:p>
+            <w:pPr>
+              <w:pStyle w:val="Compact"/>
+              <w:jc w:val="left"/>
+            </w:pPr>
+            <w:r>
               <w:t xml:space="preserve">1.04 (1.02, 1.06)*</w:t>
             </w:r>
           </w:p>
@@ -3919,6 +4574,17 @@
               <w:jc w:val="left"/>
             </w:pPr>
             <w:r>
+              <w:t xml:space="preserve">1.26 (0.96, 1.66)</w:t>
+            </w:r>
+          </w:p>
+        </w:tc>
+        <w:tc>
+          <w:p>
+            <w:pPr>
+              <w:pStyle w:val="Compact"/>
+              <w:jc w:val="left"/>
+            </w:pPr>
+            <w:r>
               <w:t xml:space="preserve">1.07 (1.02, 1.12)*</w:t>
             </w:r>
           </w:p>
@@ -3966,6 +4632,17 @@
             </w:pPr>
             <w:r>
               <w:t xml:space="preserve">1.05 (1.04, 1.07)*</w:t>
+            </w:r>
+          </w:p>
+        </w:tc>
+        <w:tc>
+          <w:p>
+            <w:pPr>
+              <w:pStyle w:val="Compact"/>
+              <w:jc w:val="left"/>
+            </w:pPr>
+            <w:r>
+              <w:t xml:space="preserve">---</w:t>
             </w:r>
           </w:p>
         </w:tc>
@@ -4019,7 +4696,7 @@
         <w:rPr>
           <w:rStyle w:val="VerbatimChar"/>
         </w:rPr>
-        <w:t xml:space="preserve">Report rendered by koval_000 at 2017-07-05, 13:03 -0400</w:t>
+        <w:t xml:space="preserve">Report rendered by koval_000 at 2017-07-05, 13:19 -0400</w:t>
       </w:r>
     </w:p>
     <w:p>
@@ -4348,7 +5025,7 @@
     </w:lvl>
   </w:abstractNum>
   <w:abstractNum w:abstractNumId="990">
-    <w:nsid w:val="18339f11"/>
+    <w:nsid w:val="1d572c79"/>
     <w:multiLevelType w:val="multilevel"/>
     <w:lvl w:ilvl="0">
       <w:numFmt w:val="bullet"/>

</xml_diff>